<commit_message>
[ECSS-xx] Word doc features section
**Description**

**Testing**

**Notes**
</commit_message>
<xml_diff>
--- a/documentation/SYSC3302-G7-FinalReport.docx
+++ b/documentation/SYSC3302-G7-FinalReport.docx
@@ -1,6 +1,6 @@
 
 <file path=word/document.xml><?xml version="1.0" encoding="utf-8"?>
-<w:document xmlns:wpc="http://schemas.microsoft.com/office/word/2010/wordprocessingCanvas" xmlns:cx="http://schemas.microsoft.com/office/drawing/2014/chartex" xmlns:cx1="http://schemas.microsoft.com/office/drawing/2015/9/8/chartex" xmlns:cx2="http://schemas.microsoft.com/office/drawing/2015/10/21/chartex" xmlns:cx3="http://schemas.microsoft.com/office/drawing/2016/5/9/chartex" xmlns:cx4="http://schemas.microsoft.com/office/drawing/2016/5/10/chartex" xmlns:cx5="http://schemas.microsoft.com/office/drawing/2016/5/11/chartex" xmlns:cx6="http://schemas.microsoft.com/office/drawing/2016/5/12/chartex" xmlns:cx7="http://schemas.microsoft.com/office/drawing/2016/5/13/chartex" xmlns:cx8="http://schemas.microsoft.com/office/drawing/2016/5/14/chartex" xmlns:mc="http://schemas.openxmlformats.org/markup-compatibility/2006" xmlns:aink="http://schemas.microsoft.com/office/drawing/2016/ink" xmlns:am3d="http://schemas.microsoft.com/office/drawing/2017/model3d" xmlns:o="urn:schemas-microsoft-com:office:office" xmlns:oel="http://schemas.microsoft.com/office/2019/extlst" xmlns:r="http://schemas.openxmlformats.org/officeDocument/2006/relationships" xmlns:m="http://schemas.openxmlformats.org/officeDocument/2006/math" xmlns:v="urn:schemas-microsoft-com:vml" xmlns:wp14="http://schemas.microsoft.com/office/word/2010/wordprocessingDrawing" xmlns:wp="http://schemas.openxmlformats.org/drawingml/2006/wordprocessingDrawing" xmlns:w10="urn:schemas-microsoft-com:office:word" xmlns:w="http://schemas.openxmlformats.org/wordprocessingml/2006/main" xmlns:w14="http://schemas.microsoft.com/office/word/2010/wordml" xmlns:w15="http://schemas.microsoft.com/office/word/2012/wordml" xmlns:w16cex="http://schemas.microsoft.com/office/word/2018/wordml/cex" xmlns:w16cid="http://schemas.microsoft.com/office/word/2016/wordml/cid" xmlns:w16="http://schemas.microsoft.com/office/word/2018/wordml" xmlns:w16du="http://schemas.microsoft.com/office/word/2023/wordml/word16du" xmlns:w16sdtdh="http://schemas.microsoft.com/office/word/2020/wordml/sdtdatahash" xmlns:w16se="http://schemas.microsoft.com/office/word/2015/wordml/symex" xmlns:wpg="http://schemas.microsoft.com/office/word/2010/wordprocessingGroup" xmlns:wpi="http://schemas.microsoft.com/office/word/2010/wordprocessingInk" xmlns:wne="http://schemas.microsoft.com/office/word/2006/wordml" xmlns:wps="http://schemas.microsoft.com/office/word/2010/wordprocessingShape" mc:Ignorable="w14 w15 w16se w16cid w16 w16cex w16sdtdh wp14">
+<w:document xmlns:wpc="http://schemas.microsoft.com/office/word/2010/wordprocessingCanvas" xmlns:cx="http://schemas.microsoft.com/office/drawing/2014/chartex" xmlns:cx1="http://schemas.microsoft.com/office/drawing/2015/9/8/chartex" xmlns:cx2="http://schemas.microsoft.com/office/drawing/2015/10/21/chartex" xmlns:cx3="http://schemas.microsoft.com/office/drawing/2016/5/9/chartex" xmlns:cx4="http://schemas.microsoft.com/office/drawing/2016/5/10/chartex" xmlns:cx5="http://schemas.microsoft.com/office/drawing/2016/5/11/chartex" xmlns:cx6="http://schemas.microsoft.com/office/drawing/2016/5/12/chartex" xmlns:cx7="http://schemas.microsoft.com/office/drawing/2016/5/13/chartex" xmlns:cx8="http://schemas.microsoft.com/office/drawing/2016/5/14/chartex" xmlns:mc="http://schemas.openxmlformats.org/markup-compatibility/2006" xmlns:aink="http://schemas.microsoft.com/office/drawing/2016/ink" xmlns:am3d="http://schemas.microsoft.com/office/drawing/2017/model3d" xmlns:o="urn:schemas-microsoft-com:office:office" xmlns:oel="http://schemas.microsoft.com/office/2019/extlst" xmlns:r="http://schemas.openxmlformats.org/officeDocument/2006/relationships" xmlns:m="http://schemas.openxmlformats.org/officeDocument/2006/math" xmlns:v="urn:schemas-microsoft-com:vml" xmlns:wp14="http://schemas.microsoft.com/office/word/2010/wordprocessingDrawing" xmlns:wp="http://schemas.openxmlformats.org/drawingml/2006/wordprocessingDrawing" xmlns:w10="urn:schemas-microsoft-com:office:word" xmlns:w="http://schemas.openxmlformats.org/wordprocessingml/2006/main" xmlns:w14="http://schemas.microsoft.com/office/word/2010/wordml" xmlns:w15="http://schemas.microsoft.com/office/word/2012/wordml" xmlns:w16cex="http://schemas.microsoft.com/office/word/2018/wordml/cex" xmlns:w16cid="http://schemas.microsoft.com/office/word/2016/wordml/cid" xmlns:w16="http://schemas.microsoft.com/office/word/2018/wordml" xmlns:w16sdtdh="http://schemas.microsoft.com/office/word/2020/wordml/sdtdatahash" xmlns:w16se="http://schemas.microsoft.com/office/word/2015/wordml/symex" xmlns:wpg="http://schemas.microsoft.com/office/word/2010/wordprocessingGroup" xmlns:wpi="http://schemas.microsoft.com/office/word/2010/wordprocessingInk" xmlns:wne="http://schemas.microsoft.com/office/word/2006/wordml" xmlns:wps="http://schemas.microsoft.com/office/word/2010/wordprocessingShape" mc:Ignorable="w14 w15 w16se w16cid w16 w16cex w16sdtdh wp14">
   <w:body>
     <w:sdt>
       <w:sdtPr>
@@ -409,14 +409,12 @@
                                           <w:color w:val="44546A" w:themeColor="text2"/>
                                         </w:rPr>
                                       </w:pPr>
-                                      <w:proofErr w:type="spellStart"/>
                                       <w:r>
                                         <w:rPr>
                                           <w:color w:val="44546A" w:themeColor="text2"/>
                                         </w:rPr>
                                         <w:t>Elmokdad</w:t>
                                       </w:r>
-                                      <w:proofErr w:type="spellEnd"/>
                                       <w:r>
                                         <w:rPr>
                                           <w:color w:val="44546A" w:themeColor="text2"/>
@@ -859,14 +857,12 @@
                                     <w:color w:val="44546A" w:themeColor="text2"/>
                                   </w:rPr>
                                 </w:pPr>
-                                <w:proofErr w:type="spellStart"/>
                                 <w:r>
                                   <w:rPr>
                                     <w:color w:val="44546A" w:themeColor="text2"/>
                                   </w:rPr>
                                   <w:t>Elmokdad</w:t>
                                 </w:r>
-                                <w:proofErr w:type="spellEnd"/>
                                 <w:r>
                                   <w:rPr>
                                     <w:color w:val="44546A" w:themeColor="text2"/>
@@ -1013,7 +1009,7 @@
           <w:r>
             <w:fldChar w:fldCharType="separate"/>
           </w:r>
-          <w:hyperlink w:anchor="_Toc132201549" w:history="1">
+          <w:hyperlink w:anchor="_Toc132233471" w:history="1">
             <w:r>
               <w:rPr>
                 <w:rStyle w:val="Hyperlink"/>
@@ -1057,7 +1053,7 @@
                 <w:noProof/>
                 <w:webHidden/>
               </w:rPr>
-              <w:instrText xml:space="preserve"> PAGEREF _Toc132201549 \h </w:instrText>
+              <w:instrText xml:space="preserve"> PAGEREF _Toc132233471 \h </w:instrText>
             </w:r>
             <w:r>
               <w:rPr>
@@ -1077,7 +1073,7 @@
                 <w:noProof/>
                 <w:webHidden/>
               </w:rPr>
-              <w:t>2</w:t>
+              <w:t>3</w:t>
             </w:r>
             <w:r>
               <w:rPr>
@@ -1103,7 +1099,7 @@
               <w14:ligatures w14:val="none"/>
             </w:rPr>
           </w:pPr>
-          <w:hyperlink w:anchor="_Toc132201550" w:history="1">
+          <w:hyperlink w:anchor="_Toc132233472" w:history="1">
             <w:r>
               <w:rPr>
                 <w:rStyle w:val="Hyperlink"/>
@@ -1147,7 +1143,7 @@
                 <w:noProof/>
                 <w:webHidden/>
               </w:rPr>
-              <w:instrText xml:space="preserve"> PAGEREF _Toc132201550 \h </w:instrText>
+              <w:instrText xml:space="preserve"> PAGEREF _Toc132233472 \h </w:instrText>
             </w:r>
             <w:r>
               <w:rPr>
@@ -1167,7 +1163,7 @@
                 <w:noProof/>
                 <w:webHidden/>
               </w:rPr>
-              <w:t>2</w:t>
+              <w:t>3</w:t>
             </w:r>
             <w:r>
               <w:rPr>
@@ -1193,7 +1189,7 @@
               <w14:ligatures w14:val="none"/>
             </w:rPr>
           </w:pPr>
-          <w:hyperlink w:anchor="_Toc132201551" w:history="1">
+          <w:hyperlink w:anchor="_Toc132233473" w:history="1">
             <w:r>
               <w:rPr>
                 <w:rStyle w:val="Hyperlink"/>
@@ -1237,7 +1233,7 @@
                 <w:noProof/>
                 <w:webHidden/>
               </w:rPr>
-              <w:instrText xml:space="preserve"> PAGEREF _Toc132201551 \h </w:instrText>
+              <w:instrText xml:space="preserve"> PAGEREF _Toc132233473 \h </w:instrText>
             </w:r>
             <w:r>
               <w:rPr>
@@ -1257,7 +1253,7 @@
                 <w:noProof/>
                 <w:webHidden/>
               </w:rPr>
-              <w:t>5</w:t>
+              <w:t>6</w:t>
             </w:r>
             <w:r>
               <w:rPr>
@@ -1283,7 +1279,7 @@
               <w14:ligatures w14:val="none"/>
             </w:rPr>
           </w:pPr>
-          <w:hyperlink w:anchor="_Toc132201552" w:history="1">
+          <w:hyperlink w:anchor="_Toc132233474" w:history="1">
             <w:r>
               <w:rPr>
                 <w:rStyle w:val="Hyperlink"/>
@@ -1327,7 +1323,7 @@
                 <w:noProof/>
                 <w:webHidden/>
               </w:rPr>
-              <w:instrText xml:space="preserve"> PAGEREF _Toc132201552 \h </w:instrText>
+              <w:instrText xml:space="preserve"> PAGEREF _Toc132233474 \h </w:instrText>
             </w:r>
             <w:r>
               <w:rPr>
@@ -1347,7 +1343,7 @@
                 <w:noProof/>
                 <w:webHidden/>
               </w:rPr>
-              <w:t>5</w:t>
+              <w:t>6</w:t>
             </w:r>
             <w:r>
               <w:rPr>
@@ -1373,7 +1369,7 @@
               <w14:ligatures w14:val="none"/>
             </w:rPr>
           </w:pPr>
-          <w:hyperlink w:anchor="_Toc132201553" w:history="1">
+          <w:hyperlink w:anchor="_Toc132233475" w:history="1">
             <w:r>
               <w:rPr>
                 <w:rStyle w:val="Hyperlink"/>
@@ -1417,7 +1413,7 @@
                 <w:noProof/>
                 <w:webHidden/>
               </w:rPr>
-              <w:instrText xml:space="preserve"> PAGEREF _Toc132201553 \h </w:instrText>
+              <w:instrText xml:space="preserve"> PAGEREF _Toc132233475 \h </w:instrText>
             </w:r>
             <w:r>
               <w:rPr>
@@ -1437,7 +1433,7 @@
                 <w:noProof/>
                 <w:webHidden/>
               </w:rPr>
-              <w:t>6</w:t>
+              <w:t>7</w:t>
             </w:r>
             <w:r>
               <w:rPr>
@@ -1463,7 +1459,7 @@
               <w14:ligatures w14:val="none"/>
             </w:rPr>
           </w:pPr>
-          <w:hyperlink w:anchor="_Toc132201554" w:history="1">
+          <w:hyperlink w:anchor="_Toc132233476" w:history="1">
             <w:r>
               <w:rPr>
                 <w:rStyle w:val="Hyperlink"/>
@@ -1507,7 +1503,7 @@
                 <w:noProof/>
                 <w:webHidden/>
               </w:rPr>
-              <w:instrText xml:space="preserve"> PAGEREF _Toc132201554 \h </w:instrText>
+              <w:instrText xml:space="preserve"> PAGEREF _Toc132233476 \h </w:instrText>
             </w:r>
             <w:r>
               <w:rPr>
@@ -1527,7 +1523,7 @@
                 <w:noProof/>
                 <w:webHidden/>
               </w:rPr>
-              <w:t>7</w:t>
+              <w:t>8</w:t>
             </w:r>
             <w:r>
               <w:rPr>
@@ -1553,7 +1549,7 @@
               <w14:ligatures w14:val="none"/>
             </w:rPr>
           </w:pPr>
-          <w:hyperlink w:anchor="_Toc132201555" w:history="1">
+          <w:hyperlink w:anchor="_Toc132233477" w:history="1">
             <w:r>
               <w:rPr>
                 <w:rStyle w:val="Hyperlink"/>
@@ -1597,7 +1593,7 @@
                 <w:noProof/>
                 <w:webHidden/>
               </w:rPr>
-              <w:instrText xml:space="preserve"> PAGEREF _Toc132201555 \h </w:instrText>
+              <w:instrText xml:space="preserve"> PAGEREF _Toc132233477 \h </w:instrText>
             </w:r>
             <w:r>
               <w:rPr>
@@ -1617,7 +1613,7 @@
                 <w:noProof/>
                 <w:webHidden/>
               </w:rPr>
-              <w:t>8</w:t>
+              <w:t>9</w:t>
             </w:r>
             <w:r>
               <w:rPr>
@@ -1643,7 +1639,7 @@
               <w14:ligatures w14:val="none"/>
             </w:rPr>
           </w:pPr>
-          <w:hyperlink w:anchor="_Toc132201556" w:history="1">
+          <w:hyperlink w:anchor="_Toc132233478" w:history="1">
             <w:r>
               <w:rPr>
                 <w:rStyle w:val="Hyperlink"/>
@@ -1687,7 +1683,7 @@
                 <w:noProof/>
                 <w:webHidden/>
               </w:rPr>
-              <w:instrText xml:space="preserve"> PAGEREF _Toc132201556 \h </w:instrText>
+              <w:instrText xml:space="preserve"> PAGEREF _Toc132233478 \h </w:instrText>
             </w:r>
             <w:r>
               <w:rPr>
@@ -1707,7 +1703,7 @@
                 <w:noProof/>
                 <w:webHidden/>
               </w:rPr>
-              <w:t>9</w:t>
+              <w:t>10</w:t>
             </w:r>
             <w:r>
               <w:rPr>
@@ -1733,7 +1729,7 @@
               <w14:ligatures w14:val="none"/>
             </w:rPr>
           </w:pPr>
-          <w:hyperlink w:anchor="_Toc132201557" w:history="1">
+          <w:hyperlink w:anchor="_Toc132233479" w:history="1">
             <w:r>
               <w:rPr>
                 <w:rStyle w:val="Hyperlink"/>
@@ -1777,7 +1773,7 @@
                 <w:noProof/>
                 <w:webHidden/>
               </w:rPr>
-              <w:instrText xml:space="preserve"> PAGEREF _Toc132201557 \h </w:instrText>
+              <w:instrText xml:space="preserve"> PAGEREF _Toc132233479 \h </w:instrText>
             </w:r>
             <w:r>
               <w:rPr>
@@ -1797,7 +1793,7 @@
                 <w:noProof/>
                 <w:webHidden/>
               </w:rPr>
-              <w:t>10</w:t>
+              <w:t>11</w:t>
             </w:r>
             <w:r>
               <w:rPr>
@@ -1823,7 +1819,7 @@
               <w14:ligatures w14:val="none"/>
             </w:rPr>
           </w:pPr>
-          <w:hyperlink w:anchor="_Toc132201558" w:history="1">
+          <w:hyperlink w:anchor="_Toc132233480" w:history="1">
             <w:r>
               <w:rPr>
                 <w:rStyle w:val="Hyperlink"/>
@@ -1867,7 +1863,7 @@
                 <w:noProof/>
                 <w:webHidden/>
               </w:rPr>
-              <w:instrText xml:space="preserve"> PAGEREF _Toc132201558 \h </w:instrText>
+              <w:instrText xml:space="preserve"> PAGEREF _Toc132233480 \h </w:instrText>
             </w:r>
             <w:r>
               <w:rPr>
@@ -1887,7 +1883,7 @@
                 <w:noProof/>
                 <w:webHidden/>
               </w:rPr>
-              <w:t>11</w:t>
+              <w:t>12</w:t>
             </w:r>
             <w:r>
               <w:rPr>
@@ -1913,7 +1909,7 @@
               <w14:ligatures w14:val="none"/>
             </w:rPr>
           </w:pPr>
-          <w:hyperlink w:anchor="_Toc132201559" w:history="1">
+          <w:hyperlink w:anchor="_Toc132233481" w:history="1">
             <w:r>
               <w:rPr>
                 <w:rStyle w:val="Hyperlink"/>
@@ -1957,7 +1953,7 @@
                 <w:noProof/>
                 <w:webHidden/>
               </w:rPr>
-              <w:instrText xml:space="preserve"> PAGEREF _Toc132201559 \h </w:instrText>
+              <w:instrText xml:space="preserve"> PAGEREF _Toc132233481 \h </w:instrText>
             </w:r>
             <w:r>
               <w:rPr>
@@ -1977,7 +1973,7 @@
                 <w:noProof/>
                 <w:webHidden/>
               </w:rPr>
-              <w:t>14</w:t>
+              <w:t>15</w:t>
             </w:r>
             <w:r>
               <w:rPr>
@@ -2003,7 +1999,7 @@
               <w14:ligatures w14:val="none"/>
             </w:rPr>
           </w:pPr>
-          <w:hyperlink w:anchor="_Toc132201560" w:history="1">
+          <w:hyperlink w:anchor="_Toc132233482" w:history="1">
             <w:r>
               <w:rPr>
                 <w:rStyle w:val="Hyperlink"/>
@@ -2047,7 +2043,7 @@
                 <w:noProof/>
                 <w:webHidden/>
               </w:rPr>
-              <w:instrText xml:space="preserve"> PAGEREF _Toc132201560 \h </w:instrText>
+              <w:instrText xml:space="preserve"> PAGEREF _Toc132233482 \h </w:instrText>
             </w:r>
             <w:r>
               <w:rPr>
@@ -2067,7 +2063,7 @@
                 <w:noProof/>
                 <w:webHidden/>
               </w:rPr>
-              <w:t>14</w:t>
+              <w:t>15</w:t>
             </w:r>
             <w:r>
               <w:rPr>
@@ -2093,7 +2089,7 @@
               <w14:ligatures w14:val="none"/>
             </w:rPr>
           </w:pPr>
-          <w:hyperlink w:anchor="_Toc132201561" w:history="1">
+          <w:hyperlink w:anchor="_Toc132233483" w:history="1">
             <w:r>
               <w:rPr>
                 <w:rStyle w:val="Hyperlink"/>
@@ -2116,7 +2112,14 @@
                 <w:rStyle w:val="Hyperlink"/>
                 <w:noProof/>
               </w:rPr>
-              <w:t>Executing the Application</w:t>
+              <w:t>E</w:t>
+            </w:r>
+            <w:r>
+              <w:rPr>
+                <w:rStyle w:val="Hyperlink"/>
+                <w:noProof/>
+              </w:rPr>
+              <w:t>xecuting the Application</w:t>
             </w:r>
             <w:r>
               <w:rPr>
@@ -2137,7 +2140,7 @@
                 <w:noProof/>
                 <w:webHidden/>
               </w:rPr>
-              <w:instrText xml:space="preserve"> PAGEREF _Toc132201561 \h </w:instrText>
+              <w:instrText xml:space="preserve"> PAGEREF _Toc132233483 \h </w:instrText>
             </w:r>
             <w:r>
               <w:rPr>
@@ -2157,7 +2160,7 @@
                 <w:noProof/>
                 <w:webHidden/>
               </w:rPr>
-              <w:t>16</w:t>
+              <w:t>17</w:t>
             </w:r>
             <w:r>
               <w:rPr>
@@ -2183,7 +2186,7 @@
               <w14:ligatures w14:val="none"/>
             </w:rPr>
           </w:pPr>
-          <w:hyperlink w:anchor="_Toc132201562" w:history="1">
+          <w:hyperlink w:anchor="_Toc132233484" w:history="1">
             <w:r>
               <w:rPr>
                 <w:rStyle w:val="Hyperlink"/>
@@ -2227,7 +2230,7 @@
                 <w:noProof/>
                 <w:webHidden/>
               </w:rPr>
-              <w:instrText xml:space="preserve"> PAGEREF _Toc132201562 \h </w:instrText>
+              <w:instrText xml:space="preserve"> PAGEREF _Toc132233484 \h </w:instrText>
             </w:r>
             <w:r>
               <w:rPr>
@@ -2247,7 +2250,7 @@
                 <w:noProof/>
                 <w:webHidden/>
               </w:rPr>
-              <w:t>16</w:t>
+              <w:t>17</w:t>
             </w:r>
             <w:r>
               <w:rPr>
@@ -2273,7 +2276,7 @@
               <w14:ligatures w14:val="none"/>
             </w:rPr>
           </w:pPr>
-          <w:hyperlink w:anchor="_Toc132201563" w:history="1">
+          <w:hyperlink w:anchor="_Toc132233485" w:history="1">
             <w:r>
               <w:rPr>
                 <w:rStyle w:val="Hyperlink"/>
@@ -2317,7 +2320,7 @@
                 <w:noProof/>
                 <w:webHidden/>
               </w:rPr>
-              <w:instrText xml:space="preserve"> PAGEREF _Toc132201563 \h </w:instrText>
+              <w:instrText xml:space="preserve"> PAGEREF _Toc132233485 \h </w:instrText>
             </w:r>
             <w:r>
               <w:rPr>
@@ -2337,7 +2340,7 @@
                 <w:noProof/>
                 <w:webHidden/>
               </w:rPr>
-              <w:t>17</w:t>
+              <w:t>18</w:t>
             </w:r>
             <w:r>
               <w:rPr>
@@ -2363,7 +2366,7 @@
               <w14:ligatures w14:val="none"/>
             </w:rPr>
           </w:pPr>
-          <w:hyperlink w:anchor="_Toc132201564" w:history="1">
+          <w:hyperlink w:anchor="_Toc132233486" w:history="1">
             <w:r>
               <w:rPr>
                 <w:rStyle w:val="Hyperlink"/>
@@ -2407,7 +2410,7 @@
                 <w:noProof/>
                 <w:webHidden/>
               </w:rPr>
-              <w:instrText xml:space="preserve"> PAGEREF _Toc132201564 \h </w:instrText>
+              <w:instrText xml:space="preserve"> PAGEREF _Toc132233486 \h </w:instrText>
             </w:r>
             <w:r>
               <w:rPr>
@@ -2427,7 +2430,7 @@
                 <w:noProof/>
                 <w:webHidden/>
               </w:rPr>
-              <w:t>18</w:t>
+              <w:t>19</w:t>
             </w:r>
             <w:r>
               <w:rPr>
@@ -2453,7 +2456,7 @@
               <w14:ligatures w14:val="none"/>
             </w:rPr>
           </w:pPr>
-          <w:hyperlink w:anchor="_Toc132201565" w:history="1">
+          <w:hyperlink w:anchor="_Toc132233487" w:history="1">
             <w:r>
               <w:rPr>
                 <w:rStyle w:val="Hyperlink"/>
@@ -2497,7 +2500,7 @@
                 <w:noProof/>
                 <w:webHidden/>
               </w:rPr>
-              <w:instrText xml:space="preserve"> PAGEREF _Toc132201565 \h </w:instrText>
+              <w:instrText xml:space="preserve"> PAGEREF _Toc132233487 \h </w:instrText>
             </w:r>
             <w:r>
               <w:rPr>
@@ -2517,7 +2520,7 @@
                 <w:noProof/>
                 <w:webHidden/>
               </w:rPr>
-              <w:t>18</w:t>
+              <w:t>19</w:t>
             </w:r>
             <w:r>
               <w:rPr>
@@ -2543,7 +2546,7 @@
               <w14:ligatures w14:val="none"/>
             </w:rPr>
           </w:pPr>
-          <w:hyperlink w:anchor="_Toc132201566" w:history="1">
+          <w:hyperlink w:anchor="_Toc132233488" w:history="1">
             <w:r>
               <w:rPr>
                 <w:rStyle w:val="Hyperlink"/>
@@ -2587,7 +2590,7 @@
                 <w:noProof/>
                 <w:webHidden/>
               </w:rPr>
-              <w:instrText xml:space="preserve"> PAGEREF _Toc132201566 \h </w:instrText>
+              <w:instrText xml:space="preserve"> PAGEREF _Toc132233488 \h </w:instrText>
             </w:r>
             <w:r>
               <w:rPr>
@@ -2607,7 +2610,7 @@
                 <w:noProof/>
                 <w:webHidden/>
               </w:rPr>
-              <w:t>18</w:t>
+              <w:t>19</w:t>
             </w:r>
             <w:r>
               <w:rPr>
@@ -2633,7 +2636,7 @@
               <w14:ligatures w14:val="none"/>
             </w:rPr>
           </w:pPr>
-          <w:hyperlink w:anchor="_Toc132201567" w:history="1">
+          <w:hyperlink w:anchor="_Toc132233489" w:history="1">
             <w:r>
               <w:rPr>
                 <w:rStyle w:val="Hyperlink"/>
@@ -2677,7 +2680,7 @@
                 <w:noProof/>
                 <w:webHidden/>
               </w:rPr>
-              <w:instrText xml:space="preserve"> PAGEREF _Toc132201567 \h </w:instrText>
+              <w:instrText xml:space="preserve"> PAGEREF _Toc132233489 \h </w:instrText>
             </w:r>
             <w:r>
               <w:rPr>
@@ -2697,7 +2700,7 @@
                 <w:noProof/>
                 <w:webHidden/>
               </w:rPr>
-              <w:t>19</w:t>
+              <w:t>20</w:t>
             </w:r>
             <w:r>
               <w:rPr>
@@ -2723,7 +2726,7 @@
               <w14:ligatures w14:val="none"/>
             </w:rPr>
           </w:pPr>
-          <w:hyperlink w:anchor="_Toc132201568" w:history="1">
+          <w:hyperlink w:anchor="_Toc132233490" w:history="1">
             <w:r>
               <w:rPr>
                 <w:rStyle w:val="Hyperlink"/>
@@ -2767,7 +2770,7 @@
                 <w:noProof/>
                 <w:webHidden/>
               </w:rPr>
-              <w:instrText xml:space="preserve"> PAGEREF _Toc132201568 \h </w:instrText>
+              <w:instrText xml:space="preserve"> PAGEREF _Toc132233490 \h </w:instrText>
             </w:r>
             <w:r>
               <w:rPr>
@@ -2787,7 +2790,7 @@
                 <w:noProof/>
                 <w:webHidden/>
               </w:rPr>
-              <w:t>22</w:t>
+              <w:t>23</w:t>
             </w:r>
             <w:r>
               <w:rPr>
@@ -2813,7 +2816,7 @@
               <w14:ligatures w14:val="none"/>
             </w:rPr>
           </w:pPr>
-          <w:hyperlink w:anchor="_Toc132201569" w:history="1">
+          <w:hyperlink w:anchor="_Toc132233491" w:history="1">
             <w:r>
               <w:rPr>
                 <w:rStyle w:val="Hyperlink"/>
@@ -2858,7 +2861,7 @@
                 <w:noProof/>
                 <w:webHidden/>
               </w:rPr>
-              <w:instrText xml:space="preserve"> PAGEREF _Toc132201569 \h </w:instrText>
+              <w:instrText xml:space="preserve"> PAGEREF _Toc132233491 \h </w:instrText>
             </w:r>
             <w:r>
               <w:rPr>
@@ -2878,7 +2881,7 @@
                 <w:noProof/>
                 <w:webHidden/>
               </w:rPr>
-              <w:t>24</w:t>
+              <w:t>25</w:t>
             </w:r>
             <w:r>
               <w:rPr>
@@ -2904,7 +2907,7 @@
               <w14:ligatures w14:val="none"/>
             </w:rPr>
           </w:pPr>
-          <w:hyperlink w:anchor="_Toc132201570" w:history="1">
+          <w:hyperlink w:anchor="_Toc132233492" w:history="1">
             <w:r>
               <w:rPr>
                 <w:rStyle w:val="Hyperlink"/>
@@ -2948,7 +2951,7 @@
                 <w:noProof/>
                 <w:webHidden/>
               </w:rPr>
-              <w:instrText xml:space="preserve"> PAGEREF _Toc132201570 \h </w:instrText>
+              <w:instrText xml:space="preserve"> PAGEREF _Toc132233492 \h </w:instrText>
             </w:r>
             <w:r>
               <w:rPr>
@@ -2968,7 +2971,7 @@
                 <w:noProof/>
                 <w:webHidden/>
               </w:rPr>
-              <w:t>24</w:t>
+              <w:t>25</w:t>
             </w:r>
             <w:r>
               <w:rPr>
@@ -2994,7 +2997,7 @@
               <w14:ligatures w14:val="none"/>
             </w:rPr>
           </w:pPr>
-          <w:hyperlink w:anchor="_Toc132201571" w:history="1">
+          <w:hyperlink w:anchor="_Toc132233493" w:history="1">
             <w:r>
               <w:rPr>
                 <w:rStyle w:val="Hyperlink"/>
@@ -3038,7 +3041,7 @@
                 <w:noProof/>
                 <w:webHidden/>
               </w:rPr>
-              <w:instrText xml:space="preserve"> PAGEREF _Toc132201571 \h </w:instrText>
+              <w:instrText xml:space="preserve"> PAGEREF _Toc132233493 \h </w:instrText>
             </w:r>
             <w:r>
               <w:rPr>
@@ -3058,7 +3061,7 @@
                 <w:noProof/>
                 <w:webHidden/>
               </w:rPr>
-              <w:t>25</w:t>
+              <w:t>26</w:t>
             </w:r>
             <w:r>
               <w:rPr>
@@ -3084,7 +3087,7 @@
               <w14:ligatures w14:val="none"/>
             </w:rPr>
           </w:pPr>
-          <w:hyperlink w:anchor="_Toc132201572" w:history="1">
+          <w:hyperlink w:anchor="_Toc132233494" w:history="1">
             <w:r>
               <w:rPr>
                 <w:rStyle w:val="Hyperlink"/>
@@ -3128,7 +3131,7 @@
                 <w:noProof/>
                 <w:webHidden/>
               </w:rPr>
-              <w:instrText xml:space="preserve"> PAGEREF _Toc132201572 \h </w:instrText>
+              <w:instrText xml:space="preserve"> PAGEREF _Toc132233494 \h </w:instrText>
             </w:r>
             <w:r>
               <w:rPr>
@@ -3148,7 +3151,7 @@
                 <w:noProof/>
                 <w:webHidden/>
               </w:rPr>
-              <w:t>25</w:t>
+              <w:t>26</w:t>
             </w:r>
             <w:r>
               <w:rPr>
@@ -3174,7 +3177,7 @@
               <w14:ligatures w14:val="none"/>
             </w:rPr>
           </w:pPr>
-          <w:hyperlink w:anchor="_Toc132201573" w:history="1">
+          <w:hyperlink w:anchor="_Toc132233495" w:history="1">
             <w:r>
               <w:rPr>
                 <w:rStyle w:val="Hyperlink"/>
@@ -3218,7 +3221,7 @@
                 <w:noProof/>
                 <w:webHidden/>
               </w:rPr>
-              <w:instrText xml:space="preserve"> PAGEREF _Toc132201573 \h </w:instrText>
+              <w:instrText xml:space="preserve"> PAGEREF _Toc132233495 \h </w:instrText>
             </w:r>
             <w:r>
               <w:rPr>
@@ -3238,7 +3241,7 @@
                 <w:noProof/>
                 <w:webHidden/>
               </w:rPr>
-              <w:t>26</w:t>
+              <w:t>27</w:t>
             </w:r>
             <w:r>
               <w:rPr>
@@ -3264,7 +3267,7 @@
               <w14:ligatures w14:val="none"/>
             </w:rPr>
           </w:pPr>
-          <w:hyperlink w:anchor="_Toc132201574" w:history="1">
+          <w:hyperlink w:anchor="_Toc132233496" w:history="1">
             <w:r>
               <w:rPr>
                 <w:rStyle w:val="Hyperlink"/>
@@ -3308,7 +3311,7 @@
                 <w:noProof/>
                 <w:webHidden/>
               </w:rPr>
-              <w:instrText xml:space="preserve"> PAGEREF _Toc132201574 \h </w:instrText>
+              <w:instrText xml:space="preserve"> PAGEREF _Toc132233496 \h </w:instrText>
             </w:r>
             <w:r>
               <w:rPr>
@@ -3328,7 +3331,7 @@
                 <w:noProof/>
                 <w:webHidden/>
               </w:rPr>
-              <w:t>27</w:t>
+              <w:t>28</w:t>
             </w:r>
             <w:r>
               <w:rPr>
@@ -3354,7 +3357,7 @@
               <w14:ligatures w14:val="none"/>
             </w:rPr>
           </w:pPr>
-          <w:hyperlink w:anchor="_Toc132201575" w:history="1">
+          <w:hyperlink w:anchor="_Toc132233497" w:history="1">
             <w:r>
               <w:rPr>
                 <w:rStyle w:val="Hyperlink"/>
@@ -3398,7 +3401,7 @@
                 <w:noProof/>
                 <w:webHidden/>
               </w:rPr>
-              <w:instrText xml:space="preserve"> PAGEREF _Toc132201575 \h </w:instrText>
+              <w:instrText xml:space="preserve"> PAGEREF _Toc132233497 \h </w:instrText>
             </w:r>
             <w:r>
               <w:rPr>
@@ -3418,7 +3421,151 @@
                 <w:noProof/>
                 <w:webHidden/>
               </w:rPr>
-              <w:t>28</w:t>
+              <w:t>29</w:t>
+            </w:r>
+            <w:r>
+              <w:rPr>
+                <w:noProof/>
+                <w:webHidden/>
+              </w:rPr>
+              <w:fldChar w:fldCharType="end"/>
+            </w:r>
+          </w:hyperlink>
+        </w:p>
+        <w:p>
+          <w:pPr>
+            <w:pStyle w:val="TOC3"/>
+            <w:tabs>
+              <w:tab w:val="right" w:leader="dot" w:pos="9350"/>
+            </w:tabs>
+            <w:rPr>
+              <w:rFonts w:eastAsiaTheme="minorEastAsia"/>
+              <w:noProof/>
+              <w:kern w:val="0"/>
+              <w:lang w:eastAsia="en-CA"/>
+              <w14:ligatures w14:val="none"/>
+            </w:rPr>
+          </w:pPr>
+          <w:hyperlink w:anchor="_Toc132233498" w:history="1">
+            <w:r>
+              <w:rPr>
+                <w:rStyle w:val="Hyperlink"/>
+                <w:noProof/>
+              </w:rPr>
+              <w:t>7.1 System Features</w:t>
+            </w:r>
+            <w:r>
+              <w:rPr>
+                <w:noProof/>
+                <w:webHidden/>
+              </w:rPr>
+              <w:tab/>
+            </w:r>
+            <w:r>
+              <w:rPr>
+                <w:noProof/>
+                <w:webHidden/>
+              </w:rPr>
+              <w:fldChar w:fldCharType="begin"/>
+            </w:r>
+            <w:r>
+              <w:rPr>
+                <w:noProof/>
+                <w:webHidden/>
+              </w:rPr>
+              <w:instrText xml:space="preserve"> PAGEREF _Toc132233498 \h </w:instrText>
+            </w:r>
+            <w:r>
+              <w:rPr>
+                <w:noProof/>
+                <w:webHidden/>
+              </w:rPr>
+            </w:r>
+            <w:r>
+              <w:rPr>
+                <w:noProof/>
+                <w:webHidden/>
+              </w:rPr>
+              <w:fldChar w:fldCharType="separate"/>
+            </w:r>
+            <w:r>
+              <w:rPr>
+                <w:noProof/>
+                <w:webHidden/>
+              </w:rPr>
+              <w:t>29</w:t>
+            </w:r>
+            <w:r>
+              <w:rPr>
+                <w:noProof/>
+                <w:webHidden/>
+              </w:rPr>
+              <w:fldChar w:fldCharType="end"/>
+            </w:r>
+          </w:hyperlink>
+        </w:p>
+        <w:p>
+          <w:pPr>
+            <w:pStyle w:val="TOC3"/>
+            <w:tabs>
+              <w:tab w:val="right" w:leader="dot" w:pos="9350"/>
+            </w:tabs>
+            <w:rPr>
+              <w:rFonts w:eastAsiaTheme="minorEastAsia"/>
+              <w:noProof/>
+              <w:kern w:val="0"/>
+              <w:lang w:eastAsia="en-CA"/>
+              <w14:ligatures w14:val="none"/>
+            </w:rPr>
+          </w:pPr>
+          <w:hyperlink w:anchor="_Toc132233499" w:history="1">
+            <w:r>
+              <w:rPr>
+                <w:rStyle w:val="Hyperlink"/>
+                <w:noProof/>
+              </w:rPr>
+              <w:t>7.2 Improvements</w:t>
+            </w:r>
+            <w:r>
+              <w:rPr>
+                <w:noProof/>
+                <w:webHidden/>
+              </w:rPr>
+              <w:tab/>
+            </w:r>
+            <w:r>
+              <w:rPr>
+                <w:noProof/>
+                <w:webHidden/>
+              </w:rPr>
+              <w:fldChar w:fldCharType="begin"/>
+            </w:r>
+            <w:r>
+              <w:rPr>
+                <w:noProof/>
+                <w:webHidden/>
+              </w:rPr>
+              <w:instrText xml:space="preserve"> PAGEREF _Toc132233499 \h </w:instrText>
+            </w:r>
+            <w:r>
+              <w:rPr>
+                <w:noProof/>
+                <w:webHidden/>
+              </w:rPr>
+            </w:r>
+            <w:r>
+              <w:rPr>
+                <w:noProof/>
+                <w:webHidden/>
+              </w:rPr>
+              <w:fldChar w:fldCharType="separate"/>
+            </w:r>
+            <w:r>
+              <w:rPr>
+                <w:noProof/>
+                <w:webHidden/>
+              </w:rPr>
+              <w:t>29</w:t>
             </w:r>
             <w:r>
               <w:rPr>
@@ -3444,7 +3591,7 @@
               <w14:ligatures w14:val="none"/>
             </w:rPr>
           </w:pPr>
-          <w:hyperlink w:anchor="_Toc132201576" w:history="1">
+          <w:hyperlink w:anchor="_Toc132233500" w:history="1">
             <w:r>
               <w:rPr>
                 <w:rStyle w:val="Hyperlink"/>
@@ -3488,7 +3635,7 @@
                 <w:noProof/>
                 <w:webHidden/>
               </w:rPr>
-              <w:instrText xml:space="preserve"> PAGEREF _Toc132201576 \h </w:instrText>
+              <w:instrText xml:space="preserve"> PAGEREF _Toc132233500 \h </w:instrText>
             </w:r>
             <w:r>
               <w:rPr>
@@ -3508,7 +3655,7 @@
                 <w:noProof/>
                 <w:webHidden/>
               </w:rPr>
-              <w:t>29</w:t>
+              <w:t>30</w:t>
             </w:r>
             <w:r>
               <w:rPr>
@@ -3534,7 +3681,7 @@
               <w14:ligatures w14:val="none"/>
             </w:rPr>
           </w:pPr>
-          <w:hyperlink w:anchor="_Toc132201577" w:history="1">
+          <w:hyperlink w:anchor="_Toc132233501" w:history="1">
             <w:r>
               <w:rPr>
                 <w:rStyle w:val="Hyperlink"/>
@@ -3578,7 +3725,7 @@
                 <w:noProof/>
                 <w:webHidden/>
               </w:rPr>
-              <w:instrText xml:space="preserve"> PAGEREF _Toc132201577 \h </w:instrText>
+              <w:instrText xml:space="preserve"> PAGEREF _Toc132233501 \h </w:instrText>
             </w:r>
             <w:r>
               <w:rPr>
@@ -3598,7 +3745,7 @@
                 <w:noProof/>
                 <w:webHidden/>
               </w:rPr>
-              <w:t>29</w:t>
+              <w:t>30</w:t>
             </w:r>
             <w:r>
               <w:rPr>
@@ -3626,6 +3773,7 @@
         <w:spacing w:after="0"/>
       </w:pPr>
       <w:r>
+        <w:lastRenderedPageBreak/>
         <w:br w:type="page"/>
       </w:r>
     </w:p>
@@ -3637,7 +3785,7 @@
           <w:numId w:val="1"/>
         </w:numPr>
       </w:pPr>
-      <w:bookmarkStart w:id="0" w:name="_Toc132201549"/>
+      <w:bookmarkStart w:id="0" w:name="_Toc132233471"/>
       <w:r>
         <w:lastRenderedPageBreak/>
         <w:t>Team Members</w:t>
@@ -3724,11 +3872,9 @@
         </w:numPr>
         <w:spacing w:after="0"/>
       </w:pPr>
-      <w:proofErr w:type="spellStart"/>
       <w:r>
         <w:t>Elmokdad</w:t>
       </w:r>
-      <w:proofErr w:type="spellEnd"/>
       <w:r>
         <w:t>,</w:t>
       </w:r>
@@ -3771,7 +3917,7 @@
           <w:numId w:val="1"/>
         </w:numPr>
       </w:pPr>
-      <w:bookmarkStart w:id="1" w:name="_Toc132201550"/>
+      <w:bookmarkStart w:id="1" w:name="_Toc132233472"/>
       <w:r>
         <w:t>Breakdown of Responsibilities</w:t>
       </w:r>
@@ -3916,11 +4062,9 @@
             <w:r>
               <w:t xml:space="preserve">Timing diagram, </w:t>
             </w:r>
-            <w:proofErr w:type="spellStart"/>
             <w:r>
               <w:t>Javadocs</w:t>
             </w:r>
-            <w:proofErr w:type="spellEnd"/>
           </w:p>
           <w:p>
             <w:pPr>
@@ -4321,13 +4465,8 @@
               </w:numPr>
             </w:pPr>
             <w:r>
-              <w:t xml:space="preserve">Documentation and </w:t>
-            </w:r>
-            <w:proofErr w:type="spellStart"/>
-            <w:r>
-              <w:t>Javadocs</w:t>
-            </w:r>
-            <w:proofErr w:type="spellEnd"/>
+              <w:t>Documentation and Javadocs</w:t>
+            </w:r>
           </w:p>
           <w:p>
             <w:pPr>
@@ -4710,13 +4849,8 @@
                 <w:numId w:val="10"/>
               </w:numPr>
             </w:pPr>
-            <w:proofErr w:type="spellStart"/>
-            <w:r>
-              <w:t>Javadocs</w:t>
-            </w:r>
-            <w:proofErr w:type="spellEnd"/>
-            <w:r>
-              <w:t>/refactoring code smells</w:t>
+            <w:r>
+              <w:t>Javadocs/refactoring code smells</w:t>
             </w:r>
           </w:p>
         </w:tc>
@@ -4950,43 +5084,9 @@
             <w:r>
               <w:t xml:space="preserve">Implement </w:t>
             </w:r>
-            <w:proofErr w:type="spellStart"/>
-            <w:r>
-              <w:t>SchedulerState</w:t>
-            </w:r>
-            <w:proofErr w:type="spellEnd"/>
-            <w:r>
-              <w:t xml:space="preserve"> class, </w:t>
-            </w:r>
-            <w:proofErr w:type="spellStart"/>
-            <w:r>
-              <w:t>FloorState</w:t>
-            </w:r>
-            <w:proofErr w:type="spellEnd"/>
-            <w:r>
-              <w:t xml:space="preserve"> class, </w:t>
-            </w:r>
-            <w:proofErr w:type="spellStart"/>
-            <w:r>
-              <w:t>SchedulerStateTest</w:t>
-            </w:r>
-            <w:proofErr w:type="spellEnd"/>
-            <w:r>
-              <w:t xml:space="preserve">, </w:t>
-            </w:r>
-            <w:proofErr w:type="spellStart"/>
-            <w:r>
-              <w:t>FloorStateTest</w:t>
-            </w:r>
-            <w:proofErr w:type="spellEnd"/>
-            <w:r>
-              <w:t xml:space="preserve"> class, and </w:t>
-            </w:r>
-            <w:proofErr w:type="spellStart"/>
-            <w:r>
-              <w:t>javadocs</w:t>
-            </w:r>
-            <w:proofErr w:type="spellEnd"/>
+            <w:r>
+              <w:t>SchedulerState class, FloorState class, SchedulerStateTest, FloorStateTest class, and javadocs</w:t>
+            </w:r>
           </w:p>
         </w:tc>
       </w:tr>
@@ -5016,13 +5116,8 @@
             <w:r>
               <w:t xml:space="preserve">Implement </w:t>
             </w:r>
-            <w:proofErr w:type="spellStart"/>
-            <w:r>
-              <w:t>FloorState</w:t>
-            </w:r>
-            <w:proofErr w:type="spellEnd"/>
-            <w:r>
-              <w:t xml:space="preserve"> class, README, refactoring, documentation</w:t>
+            <w:r>
+              <w:t>FloorState class, README, refactoring, documentation</w:t>
             </w:r>
           </w:p>
         </w:tc>
@@ -5278,21 +5373,8 @@
               </w:numPr>
             </w:pPr>
             <w:r>
-              <w:t xml:space="preserve">Developed and implemented Floor class, </w:t>
-            </w:r>
-            <w:proofErr w:type="spellStart"/>
-            <w:r>
-              <w:t>FloorTest</w:t>
-            </w:r>
-            <w:proofErr w:type="spellEnd"/>
-            <w:r>
-              <w:t xml:space="preserve">, </w:t>
-            </w:r>
-            <w:proofErr w:type="spellStart"/>
-            <w:r>
-              <w:t>ElevatorTest</w:t>
-            </w:r>
-            <w:proofErr w:type="spellEnd"/>
+              <w:t>Developed and implemented Floor class, FloorTest, ElevatorTest</w:t>
+            </w:r>
           </w:p>
         </w:tc>
       </w:tr>
@@ -5320,23 +5402,7 @@
               </w:numPr>
             </w:pPr>
             <w:r>
-              <w:t xml:space="preserve">Developed and implemented Parser class, </w:t>
-            </w:r>
-            <w:proofErr w:type="spellStart"/>
-            <w:r>
-              <w:t>ElevatorRequest</w:t>
-            </w:r>
-            <w:proofErr w:type="spellEnd"/>
-            <w:r>
-              <w:t xml:space="preserve"> class, </w:t>
-            </w:r>
-            <w:proofErr w:type="spellStart"/>
-            <w:r>
-              <w:t>ParserTest</w:t>
-            </w:r>
-            <w:proofErr w:type="spellEnd"/>
-            <w:r>
-              <w:t>, Exception class</w:t>
+              <w:t>Developed and implemented Parser class, ElevatorRequest class, ParserTest, Exception class</w:t>
             </w:r>
           </w:p>
         </w:tc>
@@ -5407,7 +5473,7 @@
           <w:numId w:val="1"/>
         </w:numPr>
       </w:pPr>
-      <w:bookmarkStart w:id="2" w:name="_Toc132201551"/>
+      <w:bookmarkStart w:id="2" w:name="_Toc132233473"/>
       <w:r>
         <w:lastRenderedPageBreak/>
         <w:t>Diagrams</w:t>
@@ -5422,7 +5488,7 @@
           <w:numId w:val="1"/>
         </w:numPr>
       </w:pPr>
-      <w:bookmarkStart w:id="3" w:name="_Toc132201552"/>
+      <w:bookmarkStart w:id="3" w:name="_Toc132233474"/>
       <w:r>
         <w:t>UML Class diagram: Scheduler</w:t>
       </w:r>
@@ -5499,7 +5565,7 @@
           <w:numId w:val="1"/>
         </w:numPr>
       </w:pPr>
-      <w:bookmarkStart w:id="4" w:name="_Toc132201553"/>
+      <w:bookmarkStart w:id="4" w:name="_Toc132233475"/>
       <w:r>
         <w:lastRenderedPageBreak/>
         <w:t>UML Class diagram: Elevator</w:t>
@@ -5585,7 +5651,7 @@
           <w:numId w:val="1"/>
         </w:numPr>
       </w:pPr>
-      <w:bookmarkStart w:id="5" w:name="_Toc132201554"/>
+      <w:bookmarkStart w:id="5" w:name="_Toc132233476"/>
       <w:r>
         <w:lastRenderedPageBreak/>
         <w:t>UML Class diagram: Floor</w:t>
@@ -5739,7 +5805,7 @@
           <w:noProof/>
         </w:rPr>
       </w:pPr>
-      <w:bookmarkStart w:id="6" w:name="_Toc132201555"/>
+      <w:bookmarkStart w:id="6" w:name="_Toc132233477"/>
       <w:r>
         <w:rPr>
           <w:noProof/>
@@ -5833,7 +5899,7 @@
           <w:numId w:val="1"/>
         </w:numPr>
       </w:pPr>
-      <w:bookmarkStart w:id="7" w:name="_Toc132201556"/>
+      <w:bookmarkStart w:id="7" w:name="_Toc132233478"/>
       <w:r>
         <w:lastRenderedPageBreak/>
         <w:t>State Machine Diagram: Scheduler</w:t>
@@ -5924,7 +5990,7 @@
           <w:numId w:val="1"/>
         </w:numPr>
       </w:pPr>
-      <w:bookmarkStart w:id="8" w:name="_Toc132201557"/>
+      <w:bookmarkStart w:id="8" w:name="_Toc132233479"/>
       <w:r>
         <w:lastRenderedPageBreak/>
         <w:t>Sequence Diagram: Error Scenarios</w:t>
@@ -6020,7 +6086,7 @@
           <w:numId w:val="1"/>
         </w:numPr>
       </w:pPr>
-      <w:bookmarkStart w:id="9" w:name="_Toc132201558"/>
+      <w:bookmarkStart w:id="9" w:name="_Toc132233480"/>
       <w:r>
         <w:lastRenderedPageBreak/>
         <w:t>Timing Diagram: Scheduler</w:t>
@@ -6380,7 +6446,7 @@
         </w:numPr>
         <w:spacing w:before="0"/>
       </w:pPr>
-      <w:bookmarkStart w:id="10" w:name="_Toc132201559"/>
+      <w:bookmarkStart w:id="10" w:name="_Toc132233481"/>
       <w:r>
         <w:lastRenderedPageBreak/>
         <w:t>S</w:t>
@@ -6398,7 +6464,7 @@
           <w:numId w:val="1"/>
         </w:numPr>
       </w:pPr>
-      <w:bookmarkStart w:id="11" w:name="_Toc132201560"/>
+      <w:bookmarkStart w:id="11" w:name="_Toc132233482"/>
       <w:r>
         <w:t xml:space="preserve">Setting up the </w:t>
       </w:r>
@@ -6653,7 +6719,6 @@
       <w:r>
         <w:t xml:space="preserve">“Project name” field should auto-populate to </w:t>
       </w:r>
-      <w:proofErr w:type="spellStart"/>
       <w:r>
         <w:rPr>
           <w:i/>
@@ -6661,7 +6726,6 @@
         </w:rPr>
         <w:t>elevatorControlSystemAndSimulator</w:t>
       </w:r>
-      <w:proofErr w:type="spellEnd"/>
     </w:p>
     <w:p>
       <w:pPr>
@@ -6708,21 +6772,8 @@
       <w:r>
         <w:t xml:space="preserve">- </w:t>
       </w:r>
-      <w:proofErr w:type="spellStart"/>
-      <w:r>
-        <w:t>elevatorControlSystemAndSimulator</w:t>
-      </w:r>
-      <w:proofErr w:type="spellEnd"/>
-      <w:r>
-        <w:t xml:space="preserve"> &gt; </w:t>
-      </w:r>
-      <w:proofErr w:type="spellStart"/>
-      <w:r>
-        <w:t>src</w:t>
-      </w:r>
-      <w:proofErr w:type="spellEnd"/>
-      <w:r>
-        <w:t xml:space="preserve"> &gt; main &gt; java &gt; Main</w:t>
+      <w:r>
+        <w:t>elevatorControlSystemAndSimulator &gt; src &gt; main &gt; java &gt; Main</w:t>
       </w:r>
     </w:p>
     <w:p>
@@ -6738,7 +6789,7 @@
           <w:numId w:val="1"/>
         </w:numPr>
       </w:pPr>
-      <w:bookmarkStart w:id="12" w:name="_Toc132201561"/>
+      <w:bookmarkStart w:id="12" w:name="_Toc132233483"/>
       <w:r>
         <w:lastRenderedPageBreak/>
         <w:t xml:space="preserve">Executing the </w:t>
@@ -6753,8 +6804,11 @@
     </w:p>
     <w:p>
       <w:pPr>
-        <w:spacing w:after="0"/>
-      </w:pPr>
+        <w:pStyle w:val="Heading4"/>
+      </w:pPr>
+      <w:r>
+        <w:t>4.2.1 Executing using a single process</w:t>
+      </w:r>
     </w:p>
     <w:p>
       <w:pPr>
@@ -6791,20 +6845,23 @@
       <w:r>
         <w:t>Select “input.txt” for default running parameters</w:t>
       </w:r>
-    </w:p>
-    <w:p>
-      <w:pPr>
-        <w:pStyle w:val="ListParagraph"/>
-        <w:numPr>
-          <w:ilvl w:val="0"/>
-          <w:numId w:val="4"/>
-        </w:numPr>
-      </w:pPr>
+      <w:r>
+        <w:t xml:space="preserve"> </w:t>
+      </w:r>
       <w:r>
         <w:t xml:space="preserve">Otherwise, </w:t>
       </w:r>
       <w:r>
-        <w:t>select “faults.txt” to execute hard and soft faults in the application</w:t>
+        <w:t>select “faults.txt” to execute</w:t>
+      </w:r>
+      <w:r>
+        <w:t xml:space="preserve"> automated</w:t>
+      </w:r>
+      <w:r>
+        <w:t xml:space="preserve"> hard and soft faults in the application</w:t>
+      </w:r>
+      <w:r>
+        <w:t>. Otherwise, select any other custom input file to use your own inputs.</w:t>
       </w:r>
     </w:p>
     <w:p>
@@ -6860,6 +6917,85 @@
     </w:p>
     <w:p>
       <w:pPr>
+        <w:pStyle w:val="ListBullet"/>
+        <w:numPr>
+          <w:ilvl w:val="0"/>
+          <w:numId w:val="0"/>
+        </w:numPr>
+        <w:ind w:left="360" w:hanging="360"/>
+      </w:pPr>
+    </w:p>
+    <w:p>
+      <w:pPr>
+        <w:pStyle w:val="Heading4"/>
+      </w:pPr>
+      <w:r>
+        <w:t>4.2.2 Executing as</w:t>
+      </w:r>
+      <w:r>
+        <w:t xml:space="preserve"> 4 separate </w:t>
+      </w:r>
+      <w:r>
+        <w:t>processes</w:t>
+      </w:r>
+    </w:p>
+    <w:p>
+      <w:r>
+        <w:t xml:space="preserve">1. </w:t>
+      </w:r>
+      <w:r>
+        <w:t xml:space="preserve">Right-click on ElevatorSubsystem.java and </w:t>
+      </w:r>
+      <w:r>
+        <w:t>Run as &gt; Java Application</w:t>
+      </w:r>
+    </w:p>
+    <w:p>
+      <w:r>
+        <w:t xml:space="preserve">2. </w:t>
+      </w:r>
+      <w:r>
+        <w:t xml:space="preserve">Right-click on </w:t>
+      </w:r>
+      <w:r>
+        <w:t>Scheduler</w:t>
+      </w:r>
+      <w:r>
+        <w:t>Subsystem.java and Run as &gt; Java Application</w:t>
+      </w:r>
+    </w:p>
+    <w:p>
+      <w:r>
+        <w:t xml:space="preserve">3. </w:t>
+      </w:r>
+      <w:r>
+        <w:t xml:space="preserve">Right-click on </w:t>
+      </w:r>
+      <w:r>
+        <w:t>GUI</w:t>
+      </w:r>
+      <w:r>
+        <w:t>.java and Run as &gt; Java Application</w:t>
+      </w:r>
+    </w:p>
+    <w:p>
+      <w:r>
+        <w:t xml:space="preserve">4. </w:t>
+      </w:r>
+      <w:r>
+        <w:t>Right-click on Subsystem.java and Run as &gt; Java Application</w:t>
+      </w:r>
+    </w:p>
+    <w:p>
+      <w:r>
+        <w:t xml:space="preserve">5. </w:t>
+      </w:r>
+      <w:r>
+        <w:t>Select “input.txt” for default running parameters Otherwise, select “faults.txt” to execute automated hard and soft faults in the application. Otherwise, select any other custom input file to use your own inputs.</w:t>
+      </w:r>
+    </w:p>
+    <w:p>
+      <w:pPr>
         <w:pStyle w:val="Heading3"/>
         <w:numPr>
           <w:ilvl w:val="1"/>
@@ -6867,7 +7003,7 @@
         </w:numPr>
         <w:spacing w:before="0"/>
       </w:pPr>
-      <w:bookmarkStart w:id="13" w:name="_Toc132201562"/>
+      <w:bookmarkStart w:id="13" w:name="_Toc132233484"/>
       <w:r>
         <w:t xml:space="preserve">Configuration of the </w:t>
       </w:r>
@@ -6900,31 +7036,12 @@
         <w:ind w:firstLine="720"/>
       </w:pPr>
       <w:r>
+        <w:lastRenderedPageBreak/>
         <w:t xml:space="preserve">- </w:t>
       </w:r>
-      <w:proofErr w:type="spellStart"/>
-      <w:r>
-        <w:t>elevatorControlSystemAndSimulator</w:t>
-      </w:r>
-      <w:proofErr w:type="spellEnd"/>
-      <w:r>
-        <w:t xml:space="preserve"> &gt; </w:t>
-      </w:r>
-      <w:proofErr w:type="spellStart"/>
-      <w:r>
-        <w:t>src</w:t>
-      </w:r>
-      <w:proofErr w:type="spellEnd"/>
-      <w:r>
-        <w:t xml:space="preserve"> &gt; main &gt; java &gt; resources &gt; </w:t>
-      </w:r>
-      <w:proofErr w:type="spellStart"/>
-      <w:proofErr w:type="gramStart"/>
-      <w:r>
-        <w:t>config.properties</w:t>
-      </w:r>
-      <w:proofErr w:type="spellEnd"/>
-      <w:proofErr w:type="gramEnd"/>
+      <w:r>
+        <w:t>elevatorControlSystemAndSimulator &gt; src &gt; main &gt; java &gt; resources &gt; config.properties</w:t>
+      </w:r>
     </w:p>
     <w:p>
       <w:r>
@@ -6937,7 +7054,7 @@
         <w:spacing w:before="0"/>
         <w:ind w:left="360"/>
       </w:pPr>
-      <w:bookmarkStart w:id="14" w:name="_Toc132201563"/>
+      <w:bookmarkStart w:id="14" w:name="_Toc132233485"/>
       <w:r>
         <w:lastRenderedPageBreak/>
         <w:t xml:space="preserve">4.4. </w:t>
@@ -6978,13 +7095,8 @@
         <w:spacing w:after="0"/>
       </w:pPr>
       <w:r>
-        <w:t xml:space="preserve">Right-click on the main directory name: </w:t>
-      </w:r>
-      <w:proofErr w:type="spellStart"/>
-      <w:r>
-        <w:t>elevatorControlSystemAndSimulator</w:t>
-      </w:r>
-      <w:proofErr w:type="spellEnd"/>
+        <w:t>Right-click on the main directory name: elevatorControlSystemAndSimulator</w:t>
+      </w:r>
     </w:p>
     <w:p>
       <w:pPr>
@@ -7102,7 +7214,7 @@
           <w:numId w:val="1"/>
         </w:numPr>
       </w:pPr>
-      <w:bookmarkStart w:id="15" w:name="_Toc132201564"/>
+      <w:bookmarkStart w:id="15" w:name="_Toc132233486"/>
       <w:r>
         <w:lastRenderedPageBreak/>
         <w:t>Results from measurements</w:t>
@@ -7122,7 +7234,7 @@
           <w:numId w:val="1"/>
         </w:numPr>
       </w:pPr>
-      <w:bookmarkStart w:id="16" w:name="_Toc132201565"/>
+      <w:bookmarkStart w:id="16" w:name="_Toc132233487"/>
       <w:r>
         <w:t>Experimental procedure</w:t>
       </w:r>
@@ -7351,7 +7463,7 @@
           <w:numId w:val="1"/>
         </w:numPr>
       </w:pPr>
-      <w:bookmarkStart w:id="17" w:name="_Toc132201566"/>
+      <w:bookmarkStart w:id="17" w:name="_Toc132233488"/>
       <w:r>
         <w:t>Data reduction methods and results</w:t>
       </w:r>
@@ -8316,7 +8428,7 @@
           <w:numId w:val="1"/>
         </w:numPr>
       </w:pPr>
-      <w:bookmarkStart w:id="18" w:name="_Toc132201567"/>
+      <w:bookmarkStart w:id="18" w:name="_Toc132233489"/>
       <w:r>
         <w:t>Interpretation of data (synthesis) and discussion</w:t>
       </w:r>
@@ -8693,24 +8805,13 @@
                 <w:rFonts w:cstheme="minorHAnsi"/>
               </w:rPr>
             </w:pPr>
-            <w:proofErr w:type="spellStart"/>
-            <w:r>
-              <w:rPr>
-                <w:rFonts w:cstheme="minorHAnsi"/>
-                <w:color w:val="000000"/>
-              </w:rPr>
-              <w:t>hh:</w:t>
-            </w:r>
-            <w:proofErr w:type="gramStart"/>
-            <w:r>
-              <w:rPr>
-                <w:rFonts w:cstheme="minorHAnsi"/>
-                <w:color w:val="000000"/>
-              </w:rPr>
-              <w:t>mm:ss.mmm</w:t>
-            </w:r>
-            <w:proofErr w:type="spellEnd"/>
-            <w:proofErr w:type="gramEnd"/>
+            <w:r>
+              <w:rPr>
+                <w:rFonts w:cstheme="minorHAnsi"/>
+                <w:color w:val="000000"/>
+              </w:rPr>
+              <w:t>hh:mm:ss.mmm</w:t>
+            </w:r>
           </w:p>
         </w:tc>
         <w:tc>
@@ -13535,24 +13636,13 @@
                 <w:bCs/>
               </w:rPr>
             </w:pPr>
-            <w:proofErr w:type="spellStart"/>
-            <w:r>
-              <w:rPr>
-                <w:rFonts w:cstheme="minorHAnsi"/>
-                <w:color w:val="000000"/>
-              </w:rPr>
-              <w:t>hh:</w:t>
-            </w:r>
-            <w:proofErr w:type="gramStart"/>
-            <w:r>
-              <w:rPr>
-                <w:rFonts w:cstheme="minorHAnsi"/>
-                <w:color w:val="000000"/>
-              </w:rPr>
-              <w:t>mm:ss.mmm</w:t>
-            </w:r>
-            <w:proofErr w:type="spellEnd"/>
-            <w:proofErr w:type="gramEnd"/>
+            <w:r>
+              <w:rPr>
+                <w:rFonts w:cstheme="minorHAnsi"/>
+                <w:color w:val="000000"/>
+              </w:rPr>
+              <w:t>hh:mm:ss.mmm</w:t>
+            </w:r>
           </w:p>
         </w:tc>
         <w:tc>
@@ -13587,24 +13677,13 @@
                 <w:bCs/>
               </w:rPr>
             </w:pPr>
-            <w:proofErr w:type="spellStart"/>
-            <w:r>
-              <w:rPr>
-                <w:rFonts w:cstheme="minorHAnsi"/>
-                <w:color w:val="000000"/>
-              </w:rPr>
-              <w:t>hh:</w:t>
-            </w:r>
-            <w:proofErr w:type="gramStart"/>
-            <w:r>
-              <w:rPr>
-                <w:rFonts w:cstheme="minorHAnsi"/>
-                <w:color w:val="000000"/>
-              </w:rPr>
-              <w:t>mm:ss.mmm</w:t>
-            </w:r>
-            <w:proofErr w:type="spellEnd"/>
-            <w:proofErr w:type="gramEnd"/>
+            <w:r>
+              <w:rPr>
+                <w:rFonts w:cstheme="minorHAnsi"/>
+                <w:color w:val="000000"/>
+              </w:rPr>
+              <w:t>hh:mm:ss.mmm</w:t>
+            </w:r>
           </w:p>
         </w:tc>
         <w:tc>
@@ -13639,24 +13718,13 @@
                 <w:bCs/>
               </w:rPr>
             </w:pPr>
-            <w:proofErr w:type="spellStart"/>
-            <w:r>
-              <w:rPr>
-                <w:rFonts w:cstheme="minorHAnsi"/>
-                <w:color w:val="000000"/>
-              </w:rPr>
-              <w:t>hh:</w:t>
-            </w:r>
-            <w:proofErr w:type="gramStart"/>
-            <w:r>
-              <w:rPr>
-                <w:rFonts w:cstheme="minorHAnsi"/>
-                <w:color w:val="000000"/>
-              </w:rPr>
-              <w:t>mm:ss.mmm</w:t>
-            </w:r>
-            <w:proofErr w:type="spellEnd"/>
-            <w:proofErr w:type="gramEnd"/>
+            <w:r>
+              <w:rPr>
+                <w:rFonts w:cstheme="minorHAnsi"/>
+                <w:color w:val="000000"/>
+              </w:rPr>
+              <w:t>hh:mm:ss.mmm</w:t>
+            </w:r>
           </w:p>
         </w:tc>
       </w:tr>
@@ -14651,15 +14719,10 @@
           <w:numId w:val="1"/>
         </w:numPr>
       </w:pPr>
-      <w:bookmarkStart w:id="19" w:name="_Toc132201568"/>
-      <w:proofErr w:type="spellStart"/>
+      <w:bookmarkStart w:id="19" w:name="_Toc132233490"/>
       <w:r>
         <w:lastRenderedPageBreak/>
-        <w:t>VisualVM</w:t>
-      </w:r>
-      <w:proofErr w:type="spellEnd"/>
-      <w:r>
-        <w:t xml:space="preserve"> Sampl</w:t>
+        <w:t>VisualVM Sampl</w:t>
       </w:r>
       <w:r>
         <w:t>ing of</w:t>
@@ -14675,23 +14738,7 @@
         <w:ind w:left="360"/>
       </w:pPr>
       <w:r>
-        <w:t xml:space="preserve">Java </w:t>
-      </w:r>
-      <w:proofErr w:type="spellStart"/>
-      <w:r>
-        <w:t>VisualVM</w:t>
-      </w:r>
-      <w:proofErr w:type="spellEnd"/>
-      <w:r>
-        <w:t xml:space="preserve"> is a tool that provides a visual interface for troubleshooting and profiling Java applications while they are running on a Java Virtual Machine (JVM). It can be used to view detailed information about the application's performance and to improve it. CPU profiling is a command that returns detailed data on method-level CPU performance and shows the total execution time and number of invocations for each method. Java </w:t>
-      </w:r>
-      <w:proofErr w:type="spellStart"/>
-      <w:r>
-        <w:t>VisualVM</w:t>
-      </w:r>
-      <w:proofErr w:type="spellEnd"/>
-      <w:r>
-        <w:t xml:space="preserve"> instruments all the methods of the profiled application, and threads emit the "method entry" and "method exit" events when entering and exiting a method, respectively, which are processed in real-time.</w:t>
+        <w:t>Java VisualVM is a tool that provides a visual interface for troubleshooting and profiling Java applications while they are running on a Java Virtual Machine (JVM). It can be used to view detailed information about the application's performance and to improve it. CPU profiling is a command that returns detailed data on method-level CPU performance and shows the total execution time and number of invocations for each method. Java VisualVM instruments all the methods of the profiled application, and threads emit the "method entry" and "method exit" events when entering and exiting a method, respectively, which are processed in real-time.</w:t>
       </w:r>
     </w:p>
     <w:p/>
@@ -14842,7 +14889,7 @@
           <w:rFonts w:cstheme="minorHAnsi"/>
         </w:rPr>
       </w:pPr>
-      <w:bookmarkStart w:id="20" w:name="_Toc132201569"/>
+      <w:bookmarkStart w:id="20" w:name="_Toc132233491"/>
       <w:r>
         <w:lastRenderedPageBreak/>
         <w:t>Schedulability Analysis</w:t>
@@ -14857,7 +14904,7 @@
           <w:numId w:val="1"/>
         </w:numPr>
       </w:pPr>
-      <w:bookmarkStart w:id="21" w:name="_Toc132201570"/>
+      <w:bookmarkStart w:id="21" w:name="_Toc132233492"/>
       <w:r>
         <w:t>System Throughput</w:t>
       </w:r>
@@ -14980,30 +15027,12 @@
               </w:rPr>
               <w:t>[</w:t>
             </w:r>
-            <w:proofErr w:type="spellStart"/>
-            <w:r>
-              <w:rPr>
-                <w:rFonts w:ascii="Calibri" w:hAnsi="Calibri" w:cs="Calibri"/>
-                <w:color w:val="000000"/>
-              </w:rPr>
-              <w:t>HH:</w:t>
-            </w:r>
-            <w:proofErr w:type="gramStart"/>
-            <w:r>
-              <w:rPr>
-                <w:rFonts w:ascii="Calibri" w:hAnsi="Calibri" w:cs="Calibri"/>
-                <w:color w:val="000000"/>
-              </w:rPr>
-              <w:t>mm:ss.mmm</w:t>
-            </w:r>
-            <w:proofErr w:type="spellEnd"/>
-            <w:proofErr w:type="gramEnd"/>
-            <w:r>
-              <w:rPr>
-                <w:rFonts w:ascii="Calibri" w:hAnsi="Calibri" w:cs="Calibri"/>
-                <w:color w:val="000000"/>
-              </w:rPr>
-              <w:t>]</w:t>
+            <w:r>
+              <w:rPr>
+                <w:rFonts w:ascii="Calibri" w:hAnsi="Calibri" w:cs="Calibri"/>
+                <w:color w:val="000000"/>
+              </w:rPr>
+              <w:t>HH:mm:ss.mmm]</w:t>
             </w:r>
           </w:p>
         </w:tc>
@@ -15410,23 +15439,7 @@
                 <w:rFonts w:ascii="Calibri" w:hAnsi="Calibri" w:cs="Calibri"/>
                 <w:color w:val="000000"/>
               </w:rPr>
-              <w:t>AVERAGE [</w:t>
-            </w:r>
-            <w:proofErr w:type="spellStart"/>
-            <w:r>
-              <w:rPr>
-                <w:rFonts w:ascii="Calibri" w:hAnsi="Calibri" w:cs="Calibri"/>
-                <w:color w:val="000000"/>
-              </w:rPr>
-              <w:t>ms</w:t>
-            </w:r>
-            <w:proofErr w:type="spellEnd"/>
-            <w:r>
-              <w:rPr>
-                <w:rFonts w:ascii="Calibri" w:hAnsi="Calibri" w:cs="Calibri"/>
-                <w:color w:val="000000"/>
-              </w:rPr>
-              <w:t xml:space="preserve">] </w:t>
+              <w:t xml:space="preserve">AVERAGE [ms] </w:t>
             </w:r>
           </w:p>
         </w:tc>
@@ -15470,23 +15483,7 @@
                 <w:rFonts w:ascii="Calibri" w:hAnsi="Calibri" w:cs="Calibri"/>
                 <w:color w:val="000000"/>
               </w:rPr>
-              <w:t>STDEV [</w:t>
-            </w:r>
-            <w:proofErr w:type="spellStart"/>
-            <w:r>
-              <w:rPr>
-                <w:rFonts w:ascii="Calibri" w:hAnsi="Calibri" w:cs="Calibri"/>
-                <w:color w:val="000000"/>
-              </w:rPr>
-              <w:t>ms</w:t>
-            </w:r>
-            <w:proofErr w:type="spellEnd"/>
-            <w:r>
-              <w:rPr>
-                <w:rFonts w:ascii="Calibri" w:hAnsi="Calibri" w:cs="Calibri"/>
-                <w:color w:val="000000"/>
-              </w:rPr>
-              <w:t>]</w:t>
+              <w:t>STDEV [ms]</w:t>
             </w:r>
           </w:p>
         </w:tc>
@@ -15530,23 +15527,7 @@
                 <w:rFonts w:ascii="Calibri" w:hAnsi="Calibri" w:cs="Calibri"/>
                 <w:color w:val="000000"/>
               </w:rPr>
-              <w:t>CONFIDENCE [</w:t>
-            </w:r>
-            <w:proofErr w:type="spellStart"/>
-            <w:r>
-              <w:rPr>
-                <w:rFonts w:ascii="Calibri" w:hAnsi="Calibri" w:cs="Calibri"/>
-                <w:color w:val="000000"/>
-              </w:rPr>
-              <w:t>ms</w:t>
-            </w:r>
-            <w:proofErr w:type="spellEnd"/>
-            <w:r>
-              <w:rPr>
-                <w:rFonts w:ascii="Calibri" w:hAnsi="Calibri" w:cs="Calibri"/>
-                <w:color w:val="000000"/>
-              </w:rPr>
-              <w:t>]</w:t>
+              <w:t>CONFIDENCE [ms]</w:t>
             </w:r>
           </w:p>
         </w:tc>
@@ -15782,7 +15763,7 @@
           <w:numId w:val="1"/>
         </w:numPr>
       </w:pPr>
-      <w:bookmarkStart w:id="22" w:name="_Toc132201571"/>
+      <w:bookmarkStart w:id="22" w:name="_Toc132233493"/>
       <w:r>
         <w:lastRenderedPageBreak/>
         <w:t>Service Time</w:t>
@@ -15921,30 +15902,12 @@
               </w:rPr>
               <w:t>[</w:t>
             </w:r>
-            <w:proofErr w:type="spellStart"/>
-            <w:r>
-              <w:rPr>
-                <w:rFonts w:ascii="Calibri" w:hAnsi="Calibri" w:cs="Calibri"/>
-                <w:color w:val="000000"/>
-              </w:rPr>
-              <w:t>HH:</w:t>
-            </w:r>
-            <w:proofErr w:type="gramStart"/>
-            <w:r>
-              <w:rPr>
-                <w:rFonts w:ascii="Calibri" w:hAnsi="Calibri" w:cs="Calibri"/>
-                <w:color w:val="000000"/>
-              </w:rPr>
-              <w:t>mm:ss.mmm</w:t>
-            </w:r>
-            <w:proofErr w:type="spellEnd"/>
-            <w:proofErr w:type="gramEnd"/>
-            <w:r>
-              <w:rPr>
-                <w:rFonts w:ascii="Calibri" w:hAnsi="Calibri" w:cs="Calibri"/>
-                <w:color w:val="000000"/>
-              </w:rPr>
-              <w:t>]</w:t>
+            <w:r>
+              <w:rPr>
+                <w:rFonts w:ascii="Calibri" w:hAnsi="Calibri" w:cs="Calibri"/>
+                <w:color w:val="000000"/>
+              </w:rPr>
+              <w:t>HH:mm:ss.mmm]</w:t>
             </w:r>
           </w:p>
         </w:tc>
@@ -16528,23 +16491,7 @@
                 <w:rFonts w:ascii="Calibri" w:hAnsi="Calibri" w:cs="Calibri"/>
                 <w:color w:val="000000"/>
               </w:rPr>
-              <w:t>AVERAGE SERVICE TIME (S) [</w:t>
-            </w:r>
-            <w:proofErr w:type="spellStart"/>
-            <w:r>
-              <w:rPr>
-                <w:rFonts w:ascii="Calibri" w:hAnsi="Calibri" w:cs="Calibri"/>
-                <w:color w:val="000000"/>
-              </w:rPr>
-              <w:t>ms</w:t>
-            </w:r>
-            <w:proofErr w:type="spellEnd"/>
-            <w:r>
-              <w:rPr>
-                <w:rFonts w:ascii="Calibri" w:hAnsi="Calibri" w:cs="Calibri"/>
-                <w:color w:val="000000"/>
-              </w:rPr>
-              <w:t xml:space="preserve">] </w:t>
+              <w:t xml:space="preserve">AVERAGE SERVICE TIME (S) [ms] </w:t>
             </w:r>
           </w:p>
         </w:tc>
@@ -16589,23 +16536,7 @@
                 <w:rFonts w:ascii="Calibri" w:hAnsi="Calibri" w:cs="Calibri"/>
                 <w:color w:val="000000"/>
               </w:rPr>
-              <w:t>STDEV [</w:t>
-            </w:r>
-            <w:proofErr w:type="spellStart"/>
-            <w:r>
-              <w:rPr>
-                <w:rFonts w:ascii="Calibri" w:hAnsi="Calibri" w:cs="Calibri"/>
-                <w:color w:val="000000"/>
-              </w:rPr>
-              <w:t>ms</w:t>
-            </w:r>
-            <w:proofErr w:type="spellEnd"/>
-            <w:r>
-              <w:rPr>
-                <w:rFonts w:ascii="Calibri" w:hAnsi="Calibri" w:cs="Calibri"/>
-                <w:color w:val="000000"/>
-              </w:rPr>
-              <w:t>]</w:t>
+              <w:t>STDEV [ms]</w:t>
             </w:r>
           </w:p>
         </w:tc>
@@ -16650,23 +16581,7 @@
                 <w:rFonts w:ascii="Calibri" w:hAnsi="Calibri" w:cs="Calibri"/>
                 <w:color w:val="000000"/>
               </w:rPr>
-              <w:t>CONFIDENCE [</w:t>
-            </w:r>
-            <w:proofErr w:type="spellStart"/>
-            <w:r>
-              <w:rPr>
-                <w:rFonts w:ascii="Calibri" w:hAnsi="Calibri" w:cs="Calibri"/>
-                <w:color w:val="000000"/>
-              </w:rPr>
-              <w:t>ms</w:t>
-            </w:r>
-            <w:proofErr w:type="spellEnd"/>
-            <w:r>
-              <w:rPr>
-                <w:rFonts w:ascii="Calibri" w:hAnsi="Calibri" w:cs="Calibri"/>
-                <w:color w:val="000000"/>
-              </w:rPr>
-              <w:t>]</w:t>
+              <w:t>CONFIDENCE [ms]</w:t>
             </w:r>
           </w:p>
         </w:tc>
@@ -16712,7 +16627,7 @@
           <w:numId w:val="1"/>
         </w:numPr>
       </w:pPr>
-      <w:bookmarkStart w:id="23" w:name="_Toc132201572"/>
+      <w:bookmarkStart w:id="23" w:name="_Toc132233494"/>
       <w:r>
         <w:t>System Utilization</w:t>
       </w:r>
@@ -16826,7 +16741,7 @@
           <w:numId w:val="1"/>
         </w:numPr>
       </w:pPr>
-      <w:bookmarkStart w:id="24" w:name="_Toc132201573"/>
+      <w:bookmarkStart w:id="24" w:name="_Toc132233495"/>
       <w:r>
         <w:lastRenderedPageBreak/>
         <w:t>Waiting Queue Time and System Response Time</w:t>
@@ -16954,30 +16869,12 @@
               </w:rPr>
               <w:t>[</w:t>
             </w:r>
-            <w:proofErr w:type="spellStart"/>
-            <w:r>
-              <w:rPr>
-                <w:rFonts w:ascii="Calibri" w:hAnsi="Calibri" w:cs="Calibri"/>
-                <w:color w:val="000000"/>
-              </w:rPr>
-              <w:t>HH:</w:t>
-            </w:r>
-            <w:proofErr w:type="gramStart"/>
-            <w:r>
-              <w:rPr>
-                <w:rFonts w:ascii="Calibri" w:hAnsi="Calibri" w:cs="Calibri"/>
-                <w:color w:val="000000"/>
-              </w:rPr>
-              <w:t>mm:ss.mmm</w:t>
-            </w:r>
-            <w:proofErr w:type="spellEnd"/>
-            <w:proofErr w:type="gramEnd"/>
-            <w:r>
-              <w:rPr>
-                <w:rFonts w:ascii="Calibri" w:hAnsi="Calibri" w:cs="Calibri"/>
-                <w:color w:val="000000"/>
-              </w:rPr>
-              <w:t>]</w:t>
+            <w:r>
+              <w:rPr>
+                <w:rFonts w:ascii="Calibri" w:hAnsi="Calibri" w:cs="Calibri"/>
+                <w:color w:val="000000"/>
+              </w:rPr>
+              <w:t>HH:mm:ss.mmm]</w:t>
             </w:r>
           </w:p>
         </w:tc>
@@ -17916,62 +17813,32 @@
         <w:rPr>
           <w:rFonts w:cstheme="minorHAnsi"/>
         </w:rPr>
-        <w:t xml:space="preserve"> in a stable system (that is, one in which the arrival rate equals the departure rate) is equal to the product of the average arrival rate and the average time that </w:t>
-      </w:r>
-      <w:proofErr w:type="gramStart"/>
+        <w:t xml:space="preserve"> in a stable system (that is, one in which the arrival rate equals the departure rate) is equal to the product of the average arrival rate and the average time that a</w:t>
+      </w:r>
       <w:r>
         <w:rPr>
           <w:rFonts w:cstheme="minorHAnsi"/>
         </w:rPr>
-        <w:t>a</w:t>
-      </w:r>
-      <w:proofErr w:type="gramEnd"/>
+        <w:t xml:space="preserve"> elevator</w:t>
+      </w:r>
       <w:r>
         <w:rPr>
           <w:rFonts w:cstheme="minorHAnsi"/>
         </w:rPr>
-        <w:t xml:space="preserve"> elevator</w:t>
+        <w:t xml:space="preserve"> spends in the system. In mathematical notation, Little's law can be expressed as</w:t>
       </w:r>
       <w:r>
         <w:rPr>
           <w:rFonts w:cstheme="minorHAnsi"/>
         </w:rPr>
-        <w:t xml:space="preserve"> spends in the system. In mathematical notation, </w:t>
-      </w:r>
-      <w:proofErr w:type="gramStart"/>
+        <w:t xml:space="preserve">: </w:t>
+      </w:r>
       <w:r>
         <w:rPr>
           <w:rFonts w:cstheme="minorHAnsi"/>
         </w:rPr>
-        <w:t>Little's</w:t>
-      </w:r>
-      <w:proofErr w:type="gramEnd"/>
-      <w:r>
-        <w:rPr>
-          <w:rFonts w:cstheme="minorHAnsi"/>
-        </w:rPr>
-        <w:t xml:space="preserve"> law can be expressed as</w:t>
-      </w:r>
-      <w:r>
-        <w:rPr>
-          <w:rFonts w:cstheme="minorHAnsi"/>
-        </w:rPr>
-        <w:t xml:space="preserve">: </w:t>
-      </w:r>
-      <w:r>
-        <w:rPr>
-          <w:rFonts w:cstheme="minorHAnsi"/>
-        </w:rPr>
-        <w:t xml:space="preserve">L = </w:t>
-      </w:r>
-      <w:proofErr w:type="spellStart"/>
-      <w:r>
-        <w:rPr>
-          <w:rFonts w:cstheme="minorHAnsi"/>
-        </w:rPr>
-        <w:t>λW</w:t>
-      </w:r>
-      <w:proofErr w:type="spellEnd"/>
+        <w:t>L = λW</w:t>
+      </w:r>
     </w:p>
     <w:p>
       <w:pPr>
@@ -18055,7 +17922,7 @@
           <w:numId w:val="1"/>
         </w:numPr>
       </w:pPr>
-      <w:bookmarkStart w:id="25" w:name="_Toc132201574"/>
+      <w:bookmarkStart w:id="25" w:name="_Toc132233496"/>
       <w:r>
         <w:lastRenderedPageBreak/>
         <w:t>Transit Time</w:t>
@@ -18182,30 +18049,12 @@
               </w:rPr>
               <w:t>[</w:t>
             </w:r>
-            <w:proofErr w:type="spellStart"/>
-            <w:r>
-              <w:rPr>
-                <w:rFonts w:ascii="Calibri" w:hAnsi="Calibri" w:cs="Calibri"/>
-                <w:color w:val="000000"/>
-              </w:rPr>
-              <w:t>HH:</w:t>
-            </w:r>
-            <w:proofErr w:type="gramStart"/>
-            <w:r>
-              <w:rPr>
-                <w:rFonts w:ascii="Calibri" w:hAnsi="Calibri" w:cs="Calibri"/>
-                <w:color w:val="000000"/>
-              </w:rPr>
-              <w:t>mm:ss.mmm</w:t>
-            </w:r>
-            <w:proofErr w:type="spellEnd"/>
-            <w:proofErr w:type="gramEnd"/>
-            <w:r>
-              <w:rPr>
-                <w:rFonts w:ascii="Calibri" w:hAnsi="Calibri" w:cs="Calibri"/>
-                <w:color w:val="000000"/>
-              </w:rPr>
-              <w:t>]</w:t>
+            <w:r>
+              <w:rPr>
+                <w:rFonts w:ascii="Calibri" w:hAnsi="Calibri" w:cs="Calibri"/>
+                <w:color w:val="000000"/>
+              </w:rPr>
+              <w:t>HH:mm:ss.mmm]</w:t>
             </w:r>
           </w:p>
         </w:tc>
@@ -18612,23 +18461,7 @@
                 <w:rFonts w:ascii="Calibri" w:hAnsi="Calibri" w:cs="Calibri"/>
                 <w:color w:val="000000"/>
               </w:rPr>
-              <w:t>AVERAGE (T) [</w:t>
-            </w:r>
-            <w:proofErr w:type="spellStart"/>
-            <w:r>
-              <w:rPr>
-                <w:rFonts w:ascii="Calibri" w:hAnsi="Calibri" w:cs="Calibri"/>
-                <w:color w:val="000000"/>
-              </w:rPr>
-              <w:t>ms</w:t>
-            </w:r>
-            <w:proofErr w:type="spellEnd"/>
-            <w:r>
-              <w:rPr>
-                <w:rFonts w:ascii="Calibri" w:hAnsi="Calibri" w:cs="Calibri"/>
-                <w:color w:val="000000"/>
-              </w:rPr>
-              <w:t xml:space="preserve">] </w:t>
+              <w:t xml:space="preserve">AVERAGE (T) [ms] </w:t>
             </w:r>
           </w:p>
         </w:tc>
@@ -18672,23 +18505,7 @@
                 <w:rFonts w:ascii="Calibri" w:hAnsi="Calibri" w:cs="Calibri"/>
                 <w:color w:val="000000"/>
               </w:rPr>
-              <w:t>STDEV [</w:t>
-            </w:r>
-            <w:proofErr w:type="spellStart"/>
-            <w:r>
-              <w:rPr>
-                <w:rFonts w:ascii="Calibri" w:hAnsi="Calibri" w:cs="Calibri"/>
-                <w:color w:val="000000"/>
-              </w:rPr>
-              <w:t>ms</w:t>
-            </w:r>
-            <w:proofErr w:type="spellEnd"/>
-            <w:r>
-              <w:rPr>
-                <w:rFonts w:ascii="Calibri" w:hAnsi="Calibri" w:cs="Calibri"/>
-                <w:color w:val="000000"/>
-              </w:rPr>
-              <w:t>]</w:t>
+              <w:t>STDEV [ms]</w:t>
             </w:r>
           </w:p>
         </w:tc>
@@ -18732,23 +18549,7 @@
                 <w:rFonts w:ascii="Calibri" w:hAnsi="Calibri" w:cs="Calibri"/>
                 <w:color w:val="000000"/>
               </w:rPr>
-              <w:t>CONFIDENCE [</w:t>
-            </w:r>
-            <w:proofErr w:type="spellStart"/>
-            <w:r>
-              <w:rPr>
-                <w:rFonts w:ascii="Calibri" w:hAnsi="Calibri" w:cs="Calibri"/>
-                <w:color w:val="000000"/>
-              </w:rPr>
-              <w:t>ms</w:t>
-            </w:r>
-            <w:proofErr w:type="spellEnd"/>
-            <w:r>
-              <w:rPr>
-                <w:rFonts w:ascii="Calibri" w:hAnsi="Calibri" w:cs="Calibri"/>
-                <w:color w:val="000000"/>
-              </w:rPr>
-              <w:t>]</w:t>
+              <w:t>CONFIDENCE [ms]</w:t>
             </w:r>
           </w:p>
         </w:tc>
@@ -18997,7 +18798,7 @@
           <w:numId w:val="1"/>
         </w:numPr>
       </w:pPr>
-      <w:bookmarkStart w:id="26" w:name="_Toc132201575"/>
+      <w:bookmarkStart w:id="26" w:name="_Toc132233497"/>
       <w:r>
         <w:lastRenderedPageBreak/>
         <w:t xml:space="preserve">Reflections on </w:t>
@@ -19012,10 +18813,129 @@
     </w:p>
     <w:p>
       <w:pPr>
+        <w:pStyle w:val="Heading3"/>
+      </w:pPr>
+      <w:bookmarkStart w:id="27" w:name="_Toc132233498"/>
+      <w:r>
+        <w:t xml:space="preserve">7.1 </w:t>
+      </w:r>
+      <w:r>
+        <w:t xml:space="preserve">System </w:t>
+      </w:r>
+      <w:r>
+        <w:t>Features</w:t>
+      </w:r>
+      <w:bookmarkEnd w:id="27"/>
+    </w:p>
+    <w:p>
+      <w:r>
+        <w:t xml:space="preserve">The elevator subsystem </w:t>
+      </w:r>
+      <w:r>
+        <w:t xml:space="preserve">features a wide range of states and dynamic state transitions. For example, when the elevator is at a DOORS_CLOSED state, it can transition back to the DOORS_OPEN state in the event that a request at the same floor and same direction is received. This example behaviour is modeled after a common scenario observed at the Canal Building elevators, where when a passenger presses a floor button just after the elevator door closes, the elevator promptly opens its doors instead of leaving the passenger behind. An exhaustive description of </w:t>
+      </w:r>
+      <w:r>
+        <w:t xml:space="preserve">all </w:t>
+      </w:r>
+      <w:r>
+        <w:t>the state transitio</w:t>
+      </w:r>
+      <w:r>
+        <w:t xml:space="preserve">ns </w:t>
+      </w:r>
+      <w:r>
+        <w:t>can be found on the state diagram</w:t>
+      </w:r>
+      <w:r>
+        <w:t xml:space="preserve"> submission</w:t>
+      </w:r>
+      <w:r>
+        <w:t xml:space="preserve"> attached in the project.</w:t>
+      </w:r>
+    </w:p>
+    <w:p>
+      <w:r>
+        <w:t>A</w:t>
+      </w:r>
+      <w:r>
+        <w:t xml:space="preserve"> feature included in the elevator subsystem and the scheduler subsystem is that there </w:t>
+      </w:r>
+      <w:r>
+        <w:t xml:space="preserve">is ability to re-schedule tasks to another elevator in the event of a fault. When an elevator reached a DOORS_STUCK or ELEVATOR_STUCK state, it will return </w:t>
+      </w:r>
+      <w:r>
+        <w:t>all</w:t>
+      </w:r>
+      <w:r>
+        <w:t xml:space="preserve"> the requests for the passengers that it has not yet picked up for re-assignment to another elevator. This allows the elevator system to service requests smoothly without suffering from large delays due to faults, regardless of the duration of the fault. For example, if the DOOR_STUCK event occurred on an elevator, the passengers that the elevator was assigned to pickup would not suffer from any delays due to the fault because their request would be re-scheduled to the next best available elevator; only the passengers inside of the elevator at the time will suffer from delays from the fault.</w:t>
+      </w:r>
+    </w:p>
+    <w:p>
+      <w:r>
+        <w:t xml:space="preserve">The elevators’ movement algorithm is modeled after the </w:t>
+      </w:r>
+      <w:r>
+        <w:t>C-SCAN disk scheduling algorithm and the scheduler’s algorithm complements this. The goal of the elevator is to keep moving as high as possible until there are no more requests to serve and then to keep moving as low possible until there are no more requests to serve. This allows passengers going in the same direction to be picked up in larger batches by a single elevator, which is very efficient.</w:t>
+      </w:r>
+    </w:p>
+    <w:p>
+      <w:r>
+        <w:t>A key feature of the scheduler’s algorithm is that it will never assign two or more elevators to service requests with the same-source and same-direction at the same time. Any same-source and same-direction requests that have both not been picked up yet are guaranteed to be service3d at the same time by the same elevator.</w:t>
+      </w:r>
+    </w:p>
+    <w:p>
+      <w:r>
+        <w:t>The floor subsystem has been implemented to fire requests at wall-clock time based on the timestamps described in the input file.</w:t>
+      </w:r>
+    </w:p>
+    <w:p>
+      <w:r>
+        <w:t xml:space="preserve">The simulation as whole is highly configurable. The user </w:t>
+      </w:r>
+      <w:r>
+        <w:t>can</w:t>
+      </w:r>
+      <w:r>
+        <w:t xml:space="preserve"> customize the elevator loading, moving, doors open, doors closed, &amp; doors stuck fault durations. The user can also customize the number of elevators and floors from the configuration file. </w:t>
+      </w:r>
+      <w:r>
+        <w:t>Moreover, the host addresses and ports of the Elevator, Scheduler, Floor, and GUI subsystems can be configured.</w:t>
+      </w:r>
+    </w:p>
+    <w:p>
+      <w:r>
+        <w:t xml:space="preserve">The simulation follows a distributed architecture and </w:t>
+      </w:r>
+      <w:r>
+        <w:t>can</w:t>
+      </w:r>
+      <w:r>
+        <w:t xml:space="preserve"> run as 4 different processes interconnected on a Local Area Network. </w:t>
+      </w:r>
+      <w:r>
+        <w:t>Each subsystem consists of a control class which handles the network communications between each subsystem and entity classes which contain the subsystem’s application data.</w:t>
+      </w:r>
+    </w:p>
+    <w:p>
+      <w:pPr>
+        <w:pStyle w:val="Heading3"/>
+      </w:pPr>
+      <w:bookmarkStart w:id="28" w:name="_Toc132233499"/>
+      <w:r>
+        <w:t>7.2 Improvements</w:t>
+      </w:r>
+      <w:bookmarkEnd w:id="28"/>
+    </w:p>
+    <w:p>
+      <w:pPr>
         <w:ind w:left="360"/>
       </w:pPr>
       <w:r>
-        <w:t>The group is satisfied with the project's design choices, which were based on the single responsibility principle, making enhancements easy to implement as the project progressed. The design is configurable and flexible, requiring minimal modifications to accommodate varying configurations. However, the group acknowledges the need for automated testing, as the testing framework initially developed was not updated in accordance with the project.</w:t>
+        <w:t xml:space="preserve">The group is satisfied with the project's design choices, which were based on the single responsibility principle, making enhancements easy to implement as the project progressed. The design is </w:t>
+      </w:r>
+      <w:r>
+        <w:lastRenderedPageBreak/>
+        <w:t>configurable and flexible, requiring minimal modifications to accommodate varying configurations. However, the group acknowledges the need for automated testing, as the testing framework initially developed was not updated in accordance with the project.</w:t>
       </w:r>
     </w:p>
     <w:p>
@@ -19039,47 +18959,7 @@
         <w:ind w:left="360"/>
       </w:pPr>
       <w:r>
-        <w:t xml:space="preserve">This could be achieved by wrapping the object in a superclass with an identifier that tells you how to "route" the object when you send it to a host. For example, </w:t>
-      </w:r>
-      <w:proofErr w:type="spellStart"/>
-      <w:r>
-        <w:t>ElevatorRequest</w:t>
-      </w:r>
-      <w:proofErr w:type="spellEnd"/>
-      <w:r>
-        <w:t xml:space="preserve"> objects could be wrapped with an attribute String value "</w:t>
-      </w:r>
-      <w:proofErr w:type="spellStart"/>
-      <w:r>
-        <w:t>pendingRequest</w:t>
-      </w:r>
-      <w:proofErr w:type="spellEnd"/>
-      <w:r>
-        <w:t>", which is like a URI resource in REST API interfaces. When the scheduler detects an object with attribute "</w:t>
-      </w:r>
-      <w:proofErr w:type="spellStart"/>
-      <w:r>
-        <w:t>pendingRequest</w:t>
-      </w:r>
-      <w:proofErr w:type="spellEnd"/>
-      <w:r>
-        <w:t>", it takes the packet and treats it like a pending request. Similarly, a packet sent to the scheduler wrapped with "</w:t>
-      </w:r>
-      <w:proofErr w:type="spellStart"/>
-      <w:r>
-        <w:t>arrivalNotification</w:t>
-      </w:r>
-      <w:proofErr w:type="spellEnd"/>
-      <w:r>
-        <w:t xml:space="preserve">" will be treated as an </w:t>
-      </w:r>
-      <w:proofErr w:type="spellStart"/>
-      <w:r>
-        <w:t>ElevatorStatus</w:t>
-      </w:r>
-      <w:proofErr w:type="spellEnd"/>
-      <w:r>
-        <w:t xml:space="preserve"> arrival notification.</w:t>
+        <w:t>This could be achieved by wrapping the object in a superclass with an identifier that tells you how to "route" the object when you send it to a host. For example, ElevatorRequest objects could be wrapped with an attribute String value "pendingRequest", which is like a URI resource in REST API interfaces. When the scheduler detects an object with attribute "pendingRequest", it takes the packet and treats it like a pending request. Similarly, a packet sent to the scheduler wrapped with "arrivalNotification" will be treated as an ElevatorStatus arrival notification.</w:t>
       </w:r>
     </w:p>
     <w:p>
@@ -19108,19 +18988,18 @@
           <w:numId w:val="8"/>
         </w:numPr>
       </w:pPr>
-      <w:bookmarkStart w:id="27" w:name="_Toc132201576"/>
-      <w:r>
-        <w:lastRenderedPageBreak/>
+      <w:bookmarkStart w:id="29" w:name="_Toc132233500"/>
+      <w:r>
         <w:t>Appendices</w:t>
       </w:r>
-      <w:bookmarkEnd w:id="27"/>
+      <w:bookmarkEnd w:id="29"/>
     </w:p>
     <w:p>
       <w:pPr>
         <w:pStyle w:val="Heading3"/>
         <w:ind w:left="360"/>
       </w:pPr>
-      <w:bookmarkStart w:id="28" w:name="_Toc132201577"/>
+      <w:bookmarkStart w:id="30" w:name="_Toc132233501"/>
       <w:r>
         <w:t xml:space="preserve">4.1. </w:t>
       </w:r>
@@ -19136,7 +19015,7 @@
       <w:r>
         <w:t xml:space="preserve"> Work Distribution</w:t>
       </w:r>
-      <w:bookmarkEnd w:id="28"/>
+      <w:bookmarkEnd w:id="30"/>
     </w:p>
     <w:p>
       <w:pPr>
@@ -19163,6 +19042,7 @@
         <w:rPr>
           <w:noProof/>
         </w:rPr>
+        <w:lastRenderedPageBreak/>
         <w:drawing>
           <wp:inline distT="0" distB="0" distL="0" distR="0" wp14:anchorId="3160B30C" wp14:editId="65C1AC99">
             <wp:extent cx="5943600" cy="2735580"/>
@@ -19670,7 +19550,7 @@
 </file>
 
 <file path=word/endnotes.xml><?xml version="1.0" encoding="utf-8"?>
-<w:endnotes xmlns:wpc="http://schemas.microsoft.com/office/word/2010/wordprocessingCanvas" xmlns:cx="http://schemas.microsoft.com/office/drawing/2014/chartex" xmlns:cx1="http://schemas.microsoft.com/office/drawing/2015/9/8/chartex" xmlns:cx2="http://schemas.microsoft.com/office/drawing/2015/10/21/chartex" xmlns:cx3="http://schemas.microsoft.com/office/drawing/2016/5/9/chartex" xmlns:cx4="http://schemas.microsoft.com/office/drawing/2016/5/10/chartex" xmlns:cx5="http://schemas.microsoft.com/office/drawing/2016/5/11/chartex" xmlns:cx6="http://schemas.microsoft.com/office/drawing/2016/5/12/chartex" xmlns:cx7="http://schemas.microsoft.com/office/drawing/2016/5/13/chartex" xmlns:cx8="http://schemas.microsoft.com/office/drawing/2016/5/14/chartex" xmlns:mc="http://schemas.openxmlformats.org/markup-compatibility/2006" xmlns:aink="http://schemas.microsoft.com/office/drawing/2016/ink" xmlns:am3d="http://schemas.microsoft.com/office/drawing/2017/model3d" xmlns:o="urn:schemas-microsoft-com:office:office" xmlns:oel="http://schemas.microsoft.com/office/2019/extlst" xmlns:r="http://schemas.openxmlformats.org/officeDocument/2006/relationships" xmlns:m="http://schemas.openxmlformats.org/officeDocument/2006/math" xmlns:v="urn:schemas-microsoft-com:vml" xmlns:wp14="http://schemas.microsoft.com/office/word/2010/wordprocessingDrawing" xmlns:wp="http://schemas.openxmlformats.org/drawingml/2006/wordprocessingDrawing" xmlns:w10="urn:schemas-microsoft-com:office:word" xmlns:w="http://schemas.openxmlformats.org/wordprocessingml/2006/main" xmlns:w14="http://schemas.microsoft.com/office/word/2010/wordml" xmlns:w15="http://schemas.microsoft.com/office/word/2012/wordml" xmlns:w16cex="http://schemas.microsoft.com/office/word/2018/wordml/cex" xmlns:w16cid="http://schemas.microsoft.com/office/word/2016/wordml/cid" xmlns:w16="http://schemas.microsoft.com/office/word/2018/wordml" xmlns:w16du="http://schemas.microsoft.com/office/word/2023/wordml/word16du" xmlns:w16sdtdh="http://schemas.microsoft.com/office/word/2020/wordml/sdtdatahash" xmlns:w16se="http://schemas.microsoft.com/office/word/2015/wordml/symex" xmlns:wpg="http://schemas.microsoft.com/office/word/2010/wordprocessingGroup" xmlns:wpi="http://schemas.microsoft.com/office/word/2010/wordprocessingInk" xmlns:wne="http://schemas.microsoft.com/office/word/2006/wordml" xmlns:wps="http://schemas.microsoft.com/office/word/2010/wordprocessingShape" mc:Ignorable="w14 w15 w16se w16cid w16 w16cex w16sdtdh wp14">
+<w:endnotes xmlns:wpc="http://schemas.microsoft.com/office/word/2010/wordprocessingCanvas" xmlns:cx="http://schemas.microsoft.com/office/drawing/2014/chartex" xmlns:cx1="http://schemas.microsoft.com/office/drawing/2015/9/8/chartex" xmlns:cx2="http://schemas.microsoft.com/office/drawing/2015/10/21/chartex" xmlns:cx3="http://schemas.microsoft.com/office/drawing/2016/5/9/chartex" xmlns:cx4="http://schemas.microsoft.com/office/drawing/2016/5/10/chartex" xmlns:cx5="http://schemas.microsoft.com/office/drawing/2016/5/11/chartex" xmlns:cx6="http://schemas.microsoft.com/office/drawing/2016/5/12/chartex" xmlns:cx7="http://schemas.microsoft.com/office/drawing/2016/5/13/chartex" xmlns:cx8="http://schemas.microsoft.com/office/drawing/2016/5/14/chartex" xmlns:mc="http://schemas.openxmlformats.org/markup-compatibility/2006" xmlns:aink="http://schemas.microsoft.com/office/drawing/2016/ink" xmlns:am3d="http://schemas.microsoft.com/office/drawing/2017/model3d" xmlns:o="urn:schemas-microsoft-com:office:office" xmlns:oel="http://schemas.microsoft.com/office/2019/extlst" xmlns:r="http://schemas.openxmlformats.org/officeDocument/2006/relationships" xmlns:m="http://schemas.openxmlformats.org/officeDocument/2006/math" xmlns:v="urn:schemas-microsoft-com:vml" xmlns:wp14="http://schemas.microsoft.com/office/word/2010/wordprocessingDrawing" xmlns:wp="http://schemas.openxmlformats.org/drawingml/2006/wordprocessingDrawing" xmlns:w10="urn:schemas-microsoft-com:office:word" xmlns:w="http://schemas.openxmlformats.org/wordprocessingml/2006/main" xmlns:w14="http://schemas.microsoft.com/office/word/2010/wordml" xmlns:w15="http://schemas.microsoft.com/office/word/2012/wordml" xmlns:w16cex="http://schemas.microsoft.com/office/word/2018/wordml/cex" xmlns:w16cid="http://schemas.microsoft.com/office/word/2016/wordml/cid" xmlns:w16="http://schemas.microsoft.com/office/word/2018/wordml" xmlns:w16sdtdh="http://schemas.microsoft.com/office/word/2020/wordml/sdtdatahash" xmlns:w16se="http://schemas.microsoft.com/office/word/2015/wordml/symex" xmlns:wpg="http://schemas.microsoft.com/office/word/2010/wordprocessingGroup" xmlns:wpi="http://schemas.microsoft.com/office/word/2010/wordprocessingInk" xmlns:wne="http://schemas.microsoft.com/office/word/2006/wordml" xmlns:wps="http://schemas.microsoft.com/office/word/2010/wordprocessingShape" mc:Ignorable="w14 w15 w16se w16cid w16 w16cex w16sdtdh wp14">
   <w:endnote w:type="separator" w:id="-1">
     <w:p>
       <w:pPr>
@@ -19695,7 +19575,7 @@
 </file>
 
 <file path=word/footer1.xml><?xml version="1.0" encoding="utf-8"?>
-<w:ftr xmlns:wpc="http://schemas.microsoft.com/office/word/2010/wordprocessingCanvas" xmlns:cx="http://schemas.microsoft.com/office/drawing/2014/chartex" xmlns:cx1="http://schemas.microsoft.com/office/drawing/2015/9/8/chartex" xmlns:cx2="http://schemas.microsoft.com/office/drawing/2015/10/21/chartex" xmlns:cx3="http://schemas.microsoft.com/office/drawing/2016/5/9/chartex" xmlns:cx4="http://schemas.microsoft.com/office/drawing/2016/5/10/chartex" xmlns:cx5="http://schemas.microsoft.com/office/drawing/2016/5/11/chartex" xmlns:cx6="http://schemas.microsoft.com/office/drawing/2016/5/12/chartex" xmlns:cx7="http://schemas.microsoft.com/office/drawing/2016/5/13/chartex" xmlns:cx8="http://schemas.microsoft.com/office/drawing/2016/5/14/chartex" xmlns:mc="http://schemas.openxmlformats.org/markup-compatibility/2006" xmlns:aink="http://schemas.microsoft.com/office/drawing/2016/ink" xmlns:am3d="http://schemas.microsoft.com/office/drawing/2017/model3d" xmlns:o="urn:schemas-microsoft-com:office:office" xmlns:oel="http://schemas.microsoft.com/office/2019/extlst" xmlns:r="http://schemas.openxmlformats.org/officeDocument/2006/relationships" xmlns:m="http://schemas.openxmlformats.org/officeDocument/2006/math" xmlns:v="urn:schemas-microsoft-com:vml" xmlns:wp14="http://schemas.microsoft.com/office/word/2010/wordprocessingDrawing" xmlns:wp="http://schemas.openxmlformats.org/drawingml/2006/wordprocessingDrawing" xmlns:w10="urn:schemas-microsoft-com:office:word" xmlns:w="http://schemas.openxmlformats.org/wordprocessingml/2006/main" xmlns:w14="http://schemas.microsoft.com/office/word/2010/wordml" xmlns:w15="http://schemas.microsoft.com/office/word/2012/wordml" xmlns:w16cex="http://schemas.microsoft.com/office/word/2018/wordml/cex" xmlns:w16cid="http://schemas.microsoft.com/office/word/2016/wordml/cid" xmlns:w16="http://schemas.microsoft.com/office/word/2018/wordml" xmlns:w16du="http://schemas.microsoft.com/office/word/2023/wordml/word16du" xmlns:w16sdtdh="http://schemas.microsoft.com/office/word/2020/wordml/sdtdatahash" xmlns:w16se="http://schemas.microsoft.com/office/word/2015/wordml/symex" xmlns:wpg="http://schemas.microsoft.com/office/word/2010/wordprocessingGroup" xmlns:wpi="http://schemas.microsoft.com/office/word/2010/wordprocessingInk" xmlns:wne="http://schemas.microsoft.com/office/word/2006/wordml" xmlns:wps="http://schemas.microsoft.com/office/word/2010/wordprocessingShape" mc:Ignorable="w14 w15 w16se w16cid w16 w16cex w16sdtdh wp14">
+<w:ftr xmlns:wpc="http://schemas.microsoft.com/office/word/2010/wordprocessingCanvas" xmlns:cx="http://schemas.microsoft.com/office/drawing/2014/chartex" xmlns:cx1="http://schemas.microsoft.com/office/drawing/2015/9/8/chartex" xmlns:cx2="http://schemas.microsoft.com/office/drawing/2015/10/21/chartex" xmlns:cx3="http://schemas.microsoft.com/office/drawing/2016/5/9/chartex" xmlns:cx4="http://schemas.microsoft.com/office/drawing/2016/5/10/chartex" xmlns:cx5="http://schemas.microsoft.com/office/drawing/2016/5/11/chartex" xmlns:cx6="http://schemas.microsoft.com/office/drawing/2016/5/12/chartex" xmlns:cx7="http://schemas.microsoft.com/office/drawing/2016/5/13/chartex" xmlns:cx8="http://schemas.microsoft.com/office/drawing/2016/5/14/chartex" xmlns:mc="http://schemas.openxmlformats.org/markup-compatibility/2006" xmlns:aink="http://schemas.microsoft.com/office/drawing/2016/ink" xmlns:am3d="http://schemas.microsoft.com/office/drawing/2017/model3d" xmlns:o="urn:schemas-microsoft-com:office:office" xmlns:oel="http://schemas.microsoft.com/office/2019/extlst" xmlns:r="http://schemas.openxmlformats.org/officeDocument/2006/relationships" xmlns:m="http://schemas.openxmlformats.org/officeDocument/2006/math" xmlns:v="urn:schemas-microsoft-com:vml" xmlns:wp14="http://schemas.microsoft.com/office/word/2010/wordprocessingDrawing" xmlns:wp="http://schemas.openxmlformats.org/drawingml/2006/wordprocessingDrawing" xmlns:w10="urn:schemas-microsoft-com:office:word" xmlns:w="http://schemas.openxmlformats.org/wordprocessingml/2006/main" xmlns:w14="http://schemas.microsoft.com/office/word/2010/wordml" xmlns:w15="http://schemas.microsoft.com/office/word/2012/wordml" xmlns:w16cex="http://schemas.microsoft.com/office/word/2018/wordml/cex" xmlns:w16cid="http://schemas.microsoft.com/office/word/2016/wordml/cid" xmlns:w16="http://schemas.microsoft.com/office/word/2018/wordml" xmlns:w16sdtdh="http://schemas.microsoft.com/office/word/2020/wordml/sdtdatahash" xmlns:w16se="http://schemas.microsoft.com/office/word/2015/wordml/symex" xmlns:wpg="http://schemas.microsoft.com/office/word/2010/wordprocessingGroup" xmlns:wpi="http://schemas.microsoft.com/office/word/2010/wordprocessingInk" xmlns:wne="http://schemas.microsoft.com/office/word/2006/wordml" xmlns:wps="http://schemas.microsoft.com/office/word/2010/wordprocessingShape" mc:Ignorable="w14 w15 w16se w16cid w16 w16cex w16sdtdh wp14">
   <w:p>
     <w:pPr>
       <w:pStyle w:val="Footer"/>
@@ -19757,7 +19637,7 @@
 </file>
 
 <file path=word/footnotes.xml><?xml version="1.0" encoding="utf-8"?>
-<w:footnotes xmlns:wpc="http://schemas.microsoft.com/office/word/2010/wordprocessingCanvas" xmlns:cx="http://schemas.microsoft.com/office/drawing/2014/chartex" xmlns:cx1="http://schemas.microsoft.com/office/drawing/2015/9/8/chartex" xmlns:cx2="http://schemas.microsoft.com/office/drawing/2015/10/21/chartex" xmlns:cx3="http://schemas.microsoft.com/office/drawing/2016/5/9/chartex" xmlns:cx4="http://schemas.microsoft.com/office/drawing/2016/5/10/chartex" xmlns:cx5="http://schemas.microsoft.com/office/drawing/2016/5/11/chartex" xmlns:cx6="http://schemas.microsoft.com/office/drawing/2016/5/12/chartex" xmlns:cx7="http://schemas.microsoft.com/office/drawing/2016/5/13/chartex" xmlns:cx8="http://schemas.microsoft.com/office/drawing/2016/5/14/chartex" xmlns:mc="http://schemas.openxmlformats.org/markup-compatibility/2006" xmlns:aink="http://schemas.microsoft.com/office/drawing/2016/ink" xmlns:am3d="http://schemas.microsoft.com/office/drawing/2017/model3d" xmlns:o="urn:schemas-microsoft-com:office:office" xmlns:oel="http://schemas.microsoft.com/office/2019/extlst" xmlns:r="http://schemas.openxmlformats.org/officeDocument/2006/relationships" xmlns:m="http://schemas.openxmlformats.org/officeDocument/2006/math" xmlns:v="urn:schemas-microsoft-com:vml" xmlns:wp14="http://schemas.microsoft.com/office/word/2010/wordprocessingDrawing" xmlns:wp="http://schemas.openxmlformats.org/drawingml/2006/wordprocessingDrawing" xmlns:w10="urn:schemas-microsoft-com:office:word" xmlns:w="http://schemas.openxmlformats.org/wordprocessingml/2006/main" xmlns:w14="http://schemas.microsoft.com/office/word/2010/wordml" xmlns:w15="http://schemas.microsoft.com/office/word/2012/wordml" xmlns:w16cex="http://schemas.microsoft.com/office/word/2018/wordml/cex" xmlns:w16cid="http://schemas.microsoft.com/office/word/2016/wordml/cid" xmlns:w16="http://schemas.microsoft.com/office/word/2018/wordml" xmlns:w16du="http://schemas.microsoft.com/office/word/2023/wordml/word16du" xmlns:w16sdtdh="http://schemas.microsoft.com/office/word/2020/wordml/sdtdatahash" xmlns:w16se="http://schemas.microsoft.com/office/word/2015/wordml/symex" xmlns:wpg="http://schemas.microsoft.com/office/word/2010/wordprocessingGroup" xmlns:wpi="http://schemas.microsoft.com/office/word/2010/wordprocessingInk" xmlns:wne="http://schemas.microsoft.com/office/word/2006/wordml" xmlns:wps="http://schemas.microsoft.com/office/word/2010/wordprocessingShape" mc:Ignorable="w14 w15 w16se w16cid w16 w16cex w16sdtdh wp14">
+<w:footnotes xmlns:wpc="http://schemas.microsoft.com/office/word/2010/wordprocessingCanvas" xmlns:cx="http://schemas.microsoft.com/office/drawing/2014/chartex" xmlns:cx1="http://schemas.microsoft.com/office/drawing/2015/9/8/chartex" xmlns:cx2="http://schemas.microsoft.com/office/drawing/2015/10/21/chartex" xmlns:cx3="http://schemas.microsoft.com/office/drawing/2016/5/9/chartex" xmlns:cx4="http://schemas.microsoft.com/office/drawing/2016/5/10/chartex" xmlns:cx5="http://schemas.microsoft.com/office/drawing/2016/5/11/chartex" xmlns:cx6="http://schemas.microsoft.com/office/drawing/2016/5/12/chartex" xmlns:cx7="http://schemas.microsoft.com/office/drawing/2016/5/13/chartex" xmlns:cx8="http://schemas.microsoft.com/office/drawing/2016/5/14/chartex" xmlns:mc="http://schemas.openxmlformats.org/markup-compatibility/2006" xmlns:aink="http://schemas.microsoft.com/office/drawing/2016/ink" xmlns:am3d="http://schemas.microsoft.com/office/drawing/2017/model3d" xmlns:o="urn:schemas-microsoft-com:office:office" xmlns:oel="http://schemas.microsoft.com/office/2019/extlst" xmlns:r="http://schemas.openxmlformats.org/officeDocument/2006/relationships" xmlns:m="http://schemas.openxmlformats.org/officeDocument/2006/math" xmlns:v="urn:schemas-microsoft-com:vml" xmlns:wp14="http://schemas.microsoft.com/office/word/2010/wordprocessingDrawing" xmlns:wp="http://schemas.openxmlformats.org/drawingml/2006/wordprocessingDrawing" xmlns:w10="urn:schemas-microsoft-com:office:word" xmlns:w="http://schemas.openxmlformats.org/wordprocessingml/2006/main" xmlns:w14="http://schemas.microsoft.com/office/word/2010/wordml" xmlns:w15="http://schemas.microsoft.com/office/word/2012/wordml" xmlns:w16cex="http://schemas.microsoft.com/office/word/2018/wordml/cex" xmlns:w16cid="http://schemas.microsoft.com/office/word/2016/wordml/cid" xmlns:w16="http://schemas.microsoft.com/office/word/2018/wordml" xmlns:w16sdtdh="http://schemas.microsoft.com/office/word/2020/wordml/sdtdatahash" xmlns:w16se="http://schemas.microsoft.com/office/word/2015/wordml/symex" xmlns:wpg="http://schemas.microsoft.com/office/word/2010/wordprocessingGroup" xmlns:wpi="http://schemas.microsoft.com/office/word/2010/wordprocessingInk" xmlns:wne="http://schemas.microsoft.com/office/word/2006/wordml" xmlns:wps="http://schemas.microsoft.com/office/word/2010/wordprocessingShape" mc:Ignorable="w14 w15 w16se w16cid w16 w16cex w16sdtdh wp14">
   <w:footnote w:type="separator" w:id="-1">
     <w:p>
       <w:pPr>
@@ -19782,8 +19662,29 @@
 </file>
 
 <file path=word/numbering.xml><?xml version="1.0" encoding="utf-8"?>
-<w:numbering xmlns:wpc="http://schemas.microsoft.com/office/word/2010/wordprocessingCanvas" xmlns:cx="http://schemas.microsoft.com/office/drawing/2014/chartex" xmlns:cx1="http://schemas.microsoft.com/office/drawing/2015/9/8/chartex" xmlns:cx2="http://schemas.microsoft.com/office/drawing/2015/10/21/chartex" xmlns:cx3="http://schemas.microsoft.com/office/drawing/2016/5/9/chartex" xmlns:cx4="http://schemas.microsoft.com/office/drawing/2016/5/10/chartex" xmlns:cx5="http://schemas.microsoft.com/office/drawing/2016/5/11/chartex" xmlns:cx6="http://schemas.microsoft.com/office/drawing/2016/5/12/chartex" xmlns:cx7="http://schemas.microsoft.com/office/drawing/2016/5/13/chartex" xmlns:cx8="http://schemas.microsoft.com/office/drawing/2016/5/14/chartex" xmlns:mc="http://schemas.openxmlformats.org/markup-compatibility/2006" xmlns:aink="http://schemas.microsoft.com/office/drawing/2016/ink" xmlns:am3d="http://schemas.microsoft.com/office/drawing/2017/model3d" xmlns:o="urn:schemas-microsoft-com:office:office" xmlns:oel="http://schemas.microsoft.com/office/2019/extlst" xmlns:r="http://schemas.openxmlformats.org/officeDocument/2006/relationships" xmlns:m="http://schemas.openxmlformats.org/officeDocument/2006/math" xmlns:v="urn:schemas-microsoft-com:vml" xmlns:wp14="http://schemas.microsoft.com/office/word/2010/wordprocessingDrawing" xmlns:wp="http://schemas.openxmlformats.org/drawingml/2006/wordprocessingDrawing" xmlns:w10="urn:schemas-microsoft-com:office:word" xmlns:w="http://schemas.openxmlformats.org/wordprocessingml/2006/main" xmlns:w14="http://schemas.microsoft.com/office/word/2010/wordml" xmlns:w15="http://schemas.microsoft.com/office/word/2012/wordml" xmlns:w16cex="http://schemas.microsoft.com/office/word/2018/wordml/cex" xmlns:w16cid="http://schemas.microsoft.com/office/word/2016/wordml/cid" xmlns:w16="http://schemas.microsoft.com/office/word/2018/wordml" xmlns:w16du="http://schemas.microsoft.com/office/word/2023/wordml/word16du" xmlns:w16sdtdh="http://schemas.microsoft.com/office/word/2020/wordml/sdtdatahash" xmlns:w16se="http://schemas.microsoft.com/office/word/2015/wordml/symex" xmlns:wpg="http://schemas.microsoft.com/office/word/2010/wordprocessingGroup" xmlns:wpi="http://schemas.microsoft.com/office/word/2010/wordprocessingInk" xmlns:wne="http://schemas.microsoft.com/office/word/2006/wordml" xmlns:wps="http://schemas.microsoft.com/office/word/2010/wordprocessingShape" mc:Ignorable="w14 w15 w16se w16cid w16 w16cex w16sdtdh wp14">
+<w:numbering xmlns:wpc="http://schemas.microsoft.com/office/word/2010/wordprocessingCanvas" xmlns:cx="http://schemas.microsoft.com/office/drawing/2014/chartex" xmlns:cx1="http://schemas.microsoft.com/office/drawing/2015/9/8/chartex" xmlns:cx2="http://schemas.microsoft.com/office/drawing/2015/10/21/chartex" xmlns:cx3="http://schemas.microsoft.com/office/drawing/2016/5/9/chartex" xmlns:cx4="http://schemas.microsoft.com/office/drawing/2016/5/10/chartex" xmlns:cx5="http://schemas.microsoft.com/office/drawing/2016/5/11/chartex" xmlns:cx6="http://schemas.microsoft.com/office/drawing/2016/5/12/chartex" xmlns:cx7="http://schemas.microsoft.com/office/drawing/2016/5/13/chartex" xmlns:cx8="http://schemas.microsoft.com/office/drawing/2016/5/14/chartex" xmlns:mc="http://schemas.openxmlformats.org/markup-compatibility/2006" xmlns:aink="http://schemas.microsoft.com/office/drawing/2016/ink" xmlns:am3d="http://schemas.microsoft.com/office/drawing/2017/model3d" xmlns:o="urn:schemas-microsoft-com:office:office" xmlns:oel="http://schemas.microsoft.com/office/2019/extlst" xmlns:r="http://schemas.openxmlformats.org/officeDocument/2006/relationships" xmlns:m="http://schemas.openxmlformats.org/officeDocument/2006/math" xmlns:v="urn:schemas-microsoft-com:vml" xmlns:wp14="http://schemas.microsoft.com/office/word/2010/wordprocessingDrawing" xmlns:wp="http://schemas.openxmlformats.org/drawingml/2006/wordprocessingDrawing" xmlns:w10="urn:schemas-microsoft-com:office:word" xmlns:w="http://schemas.openxmlformats.org/wordprocessingml/2006/main" xmlns:w14="http://schemas.microsoft.com/office/word/2010/wordml" xmlns:w15="http://schemas.microsoft.com/office/word/2012/wordml" xmlns:w16cex="http://schemas.microsoft.com/office/word/2018/wordml/cex" xmlns:w16cid="http://schemas.microsoft.com/office/word/2016/wordml/cid" xmlns:w16="http://schemas.microsoft.com/office/word/2018/wordml" xmlns:w16sdtdh="http://schemas.microsoft.com/office/word/2020/wordml/sdtdatahash" xmlns:w16se="http://schemas.microsoft.com/office/word/2015/wordml/symex" xmlns:wpg="http://schemas.microsoft.com/office/word/2010/wordprocessingGroup" xmlns:wpi="http://schemas.microsoft.com/office/word/2010/wordprocessingInk" xmlns:wne="http://schemas.microsoft.com/office/word/2006/wordml" xmlns:wps="http://schemas.microsoft.com/office/word/2010/wordprocessingShape" mc:Ignorable="w14 w15 w16se w16cid w16 w16cex w16sdtdh wp14">
   <w:abstractNum w:abstractNumId="0" w15:restartNumberingAfterBreak="0">
+    <w:nsid w:val="FFFFFF89"/>
+    <w:multiLevelType w:val="singleLevel"/>
+    <w:tmpl w:val="26143476"/>
+    <w:lvl w:ilvl="0">
+      <w:start w:val="1"/>
+      <w:numFmt w:val="bullet"/>
+      <w:pStyle w:val="ListBullet"/>
+      <w:lvlText w:val=""/>
+      <w:lvlJc w:val="left"/>
+      <w:pPr>
+        <w:tabs>
+          <w:tab w:val="num" w:pos="360"/>
+        </w:tabs>
+        <w:ind w:left="360" w:hanging="360"/>
+      </w:pPr>
+      <w:rPr>
+        <w:rFonts w:ascii="Symbol" w:hAnsi="Symbol" w:hint="default"/>
+      </w:rPr>
+    </w:lvl>
+  </w:abstractNum>
+  <w:abstractNum w:abstractNumId="1" w15:restartNumberingAfterBreak="0">
     <w:nsid w:val="04821EF4"/>
     <w:multiLevelType w:val="hybridMultilevel"/>
     <w:tmpl w:val="411C4878"/>
@@ -19896,7 +19797,7 @@
       </w:rPr>
     </w:lvl>
   </w:abstractNum>
-  <w:abstractNum w:abstractNumId="1" w15:restartNumberingAfterBreak="0">
+  <w:abstractNum w:abstractNumId="2" w15:restartNumberingAfterBreak="0">
     <w:nsid w:val="058332B7"/>
     <w:multiLevelType w:val="multilevel"/>
     <w:tmpl w:val="340C17C2"/>
@@ -20009,7 +19910,7 @@
       </w:rPr>
     </w:lvl>
   </w:abstractNum>
-  <w:abstractNum w:abstractNumId="2" w15:restartNumberingAfterBreak="0">
+  <w:abstractNum w:abstractNumId="3" w15:restartNumberingAfterBreak="0">
     <w:nsid w:val="06FA4319"/>
     <w:multiLevelType w:val="multilevel"/>
     <w:tmpl w:val="4B625FD2"/>
@@ -20130,7 +20031,96 @@
       </w:rPr>
     </w:lvl>
   </w:abstractNum>
-  <w:abstractNum w:abstractNumId="3" w15:restartNumberingAfterBreak="0">
+  <w:abstractNum w:abstractNumId="4" w15:restartNumberingAfterBreak="0">
+    <w:nsid w:val="093D2022"/>
+    <w:multiLevelType w:val="hybridMultilevel"/>
+    <w:tmpl w:val="55647478"/>
+    <w:lvl w:ilvl="0" w:tplc="FFFFFFFF">
+      <w:start w:val="1"/>
+      <w:numFmt w:val="decimal"/>
+      <w:lvlText w:val="%1."/>
+      <w:lvlJc w:val="left"/>
+      <w:pPr>
+        <w:ind w:left="720" w:hanging="360"/>
+      </w:pPr>
+      <w:rPr>
+        <w:rFonts w:hint="default"/>
+      </w:rPr>
+    </w:lvl>
+    <w:lvl w:ilvl="1" w:tplc="FFFFFFFF">
+      <w:start w:val="1"/>
+      <w:numFmt w:val="lowerLetter"/>
+      <w:lvlText w:val="%2."/>
+      <w:lvlJc w:val="left"/>
+      <w:pPr>
+        <w:ind w:left="1440" w:hanging="360"/>
+      </w:pPr>
+    </w:lvl>
+    <w:lvl w:ilvl="2" w:tplc="FFFFFFFF" w:tentative="1">
+      <w:start w:val="1"/>
+      <w:numFmt w:val="lowerRoman"/>
+      <w:lvlText w:val="%3."/>
+      <w:lvlJc w:val="right"/>
+      <w:pPr>
+        <w:ind w:left="2160" w:hanging="180"/>
+      </w:pPr>
+    </w:lvl>
+    <w:lvl w:ilvl="3" w:tplc="FFFFFFFF" w:tentative="1">
+      <w:start w:val="1"/>
+      <w:numFmt w:val="decimal"/>
+      <w:lvlText w:val="%4."/>
+      <w:lvlJc w:val="left"/>
+      <w:pPr>
+        <w:ind w:left="2880" w:hanging="360"/>
+      </w:pPr>
+    </w:lvl>
+    <w:lvl w:ilvl="4" w:tplc="FFFFFFFF" w:tentative="1">
+      <w:start w:val="1"/>
+      <w:numFmt w:val="lowerLetter"/>
+      <w:lvlText w:val="%5."/>
+      <w:lvlJc w:val="left"/>
+      <w:pPr>
+        <w:ind w:left="3600" w:hanging="360"/>
+      </w:pPr>
+    </w:lvl>
+    <w:lvl w:ilvl="5" w:tplc="FFFFFFFF" w:tentative="1">
+      <w:start w:val="1"/>
+      <w:numFmt w:val="lowerRoman"/>
+      <w:lvlText w:val="%6."/>
+      <w:lvlJc w:val="right"/>
+      <w:pPr>
+        <w:ind w:left="4320" w:hanging="180"/>
+      </w:pPr>
+    </w:lvl>
+    <w:lvl w:ilvl="6" w:tplc="FFFFFFFF" w:tentative="1">
+      <w:start w:val="1"/>
+      <w:numFmt w:val="decimal"/>
+      <w:lvlText w:val="%7."/>
+      <w:lvlJc w:val="left"/>
+      <w:pPr>
+        <w:ind w:left="5040" w:hanging="360"/>
+      </w:pPr>
+    </w:lvl>
+    <w:lvl w:ilvl="7" w:tplc="FFFFFFFF" w:tentative="1">
+      <w:start w:val="1"/>
+      <w:numFmt w:val="lowerLetter"/>
+      <w:lvlText w:val="%8."/>
+      <w:lvlJc w:val="left"/>
+      <w:pPr>
+        <w:ind w:left="5760" w:hanging="360"/>
+      </w:pPr>
+    </w:lvl>
+    <w:lvl w:ilvl="8" w:tplc="FFFFFFFF" w:tentative="1">
+      <w:start w:val="1"/>
+      <w:numFmt w:val="lowerRoman"/>
+      <w:lvlText w:val="%9."/>
+      <w:lvlJc w:val="right"/>
+      <w:pPr>
+        <w:ind w:left="6480" w:hanging="180"/>
+      </w:pPr>
+    </w:lvl>
+  </w:abstractNum>
+  <w:abstractNum w:abstractNumId="5" w15:restartNumberingAfterBreak="0">
     <w:nsid w:val="093E51FD"/>
     <w:multiLevelType w:val="multilevel"/>
     <w:tmpl w:val="340C17C2"/>
@@ -20243,7 +20233,7 @@
       </w:rPr>
     </w:lvl>
   </w:abstractNum>
-  <w:abstractNum w:abstractNumId="4" w15:restartNumberingAfterBreak="0">
+  <w:abstractNum w:abstractNumId="6" w15:restartNumberingAfterBreak="0">
     <w:nsid w:val="2DCA5470"/>
     <w:multiLevelType w:val="hybridMultilevel"/>
     <w:tmpl w:val="333CF944"/>
@@ -20356,7 +20346,7 @@
       </w:rPr>
     </w:lvl>
   </w:abstractNum>
-  <w:abstractNum w:abstractNumId="5" w15:restartNumberingAfterBreak="0">
+  <w:abstractNum w:abstractNumId="7" w15:restartNumberingAfterBreak="0">
     <w:nsid w:val="3DE94FF6"/>
     <w:multiLevelType w:val="hybridMultilevel"/>
     <w:tmpl w:val="BA1C67DC"/>
@@ -20469,7 +20459,7 @@
       </w:rPr>
     </w:lvl>
   </w:abstractNum>
-  <w:abstractNum w:abstractNumId="6" w15:restartNumberingAfterBreak="0">
+  <w:abstractNum w:abstractNumId="8" w15:restartNumberingAfterBreak="0">
     <w:nsid w:val="42894AAA"/>
     <w:multiLevelType w:val="hybridMultilevel"/>
     <w:tmpl w:val="52F2A2AA"/>
@@ -20558,7 +20548,7 @@
       </w:pPr>
     </w:lvl>
   </w:abstractNum>
-  <w:abstractNum w:abstractNumId="7" w15:restartNumberingAfterBreak="0">
+  <w:abstractNum w:abstractNumId="9" w15:restartNumberingAfterBreak="0">
     <w:nsid w:val="55142C27"/>
     <w:multiLevelType w:val="hybridMultilevel"/>
     <w:tmpl w:val="1130CA72"/>
@@ -20671,7 +20661,7 @@
       </w:rPr>
     </w:lvl>
   </w:abstractNum>
-  <w:abstractNum w:abstractNumId="8" w15:restartNumberingAfterBreak="0">
+  <w:abstractNum w:abstractNumId="10" w15:restartNumberingAfterBreak="0">
     <w:nsid w:val="56D45144"/>
     <w:multiLevelType w:val="hybridMultilevel"/>
     <w:tmpl w:val="7C0EB946"/>
@@ -20784,7 +20774,7 @@
       </w:rPr>
     </w:lvl>
   </w:abstractNum>
-  <w:abstractNum w:abstractNumId="9" w15:restartNumberingAfterBreak="0">
+  <w:abstractNum w:abstractNumId="11" w15:restartNumberingAfterBreak="0">
     <w:nsid w:val="64FE2D5F"/>
     <w:multiLevelType w:val="hybridMultilevel"/>
     <w:tmpl w:val="55647478"/>
@@ -20873,7 +20863,7 @@
       </w:pPr>
     </w:lvl>
   </w:abstractNum>
-  <w:abstractNum w:abstractNumId="10" w15:restartNumberingAfterBreak="0">
+  <w:abstractNum w:abstractNumId="12" w15:restartNumberingAfterBreak="0">
     <w:nsid w:val="668A7B6E"/>
     <w:multiLevelType w:val="hybridMultilevel"/>
     <w:tmpl w:val="B0E02BBE"/>
@@ -20986,7 +20976,7 @@
       </w:rPr>
     </w:lvl>
   </w:abstractNum>
-  <w:abstractNum w:abstractNumId="11" w15:restartNumberingAfterBreak="0">
+  <w:abstractNum w:abstractNumId="13" w15:restartNumberingAfterBreak="0">
     <w:nsid w:val="6D1C1AC0"/>
     <w:multiLevelType w:val="hybridMultilevel"/>
     <w:tmpl w:val="55647478"/>
@@ -21075,7 +21065,7 @@
       </w:pPr>
     </w:lvl>
   </w:abstractNum>
-  <w:abstractNum w:abstractNumId="12" w15:restartNumberingAfterBreak="0">
+  <w:abstractNum w:abstractNumId="14" w15:restartNumberingAfterBreak="0">
     <w:nsid w:val="71D55532"/>
     <w:multiLevelType w:val="hybridMultilevel"/>
     <w:tmpl w:val="4DC4AAD0"/>
@@ -21188,7 +21178,7 @@
       </w:rPr>
     </w:lvl>
   </w:abstractNum>
-  <w:abstractNum w:abstractNumId="13" w15:restartNumberingAfterBreak="0">
+  <w:abstractNum w:abstractNumId="15" w15:restartNumberingAfterBreak="0">
     <w:nsid w:val="77AF3459"/>
     <w:multiLevelType w:val="hybridMultilevel"/>
     <w:tmpl w:val="F754F5A0"/>
@@ -21301,7 +21291,7 @@
       </w:rPr>
     </w:lvl>
   </w:abstractNum>
-  <w:abstractNum w:abstractNumId="14" w15:restartNumberingAfterBreak="0">
+  <w:abstractNum w:abstractNumId="16" w15:restartNumberingAfterBreak="0">
     <w:nsid w:val="79EB11BB"/>
     <w:multiLevelType w:val="hybridMultilevel"/>
     <w:tmpl w:val="B604472E"/>
@@ -21414,7 +21404,7 @@
       </w:rPr>
     </w:lvl>
   </w:abstractNum>
-  <w:abstractNum w:abstractNumId="15" w15:restartNumberingAfterBreak="0">
+  <w:abstractNum w:abstractNumId="17" w15:restartNumberingAfterBreak="0">
     <w:nsid w:val="7FE42B35"/>
     <w:multiLevelType w:val="hybridMultilevel"/>
     <w:tmpl w:val="92B6D304"/>
@@ -21504,52 +21494,58 @@
     </w:lvl>
   </w:abstractNum>
   <w:num w:numId="1" w16cid:durableId="577906344">
+    <w:abstractNumId w:val="3"/>
+  </w:num>
+  <w:num w:numId="2" w16cid:durableId="1647248335">
+    <w:abstractNumId w:val="7"/>
+  </w:num>
+  <w:num w:numId="3" w16cid:durableId="1666860999">
+    <w:abstractNumId w:val="13"/>
+  </w:num>
+  <w:num w:numId="4" w16cid:durableId="1509755037">
+    <w:abstractNumId w:val="11"/>
+  </w:num>
+  <w:num w:numId="5" w16cid:durableId="277101557">
+    <w:abstractNumId w:val="12"/>
+  </w:num>
+  <w:num w:numId="6" w16cid:durableId="1298486607">
+    <w:abstractNumId w:val="16"/>
+  </w:num>
+  <w:num w:numId="7" w16cid:durableId="296030341">
+    <w:abstractNumId w:val="10"/>
+  </w:num>
+  <w:num w:numId="8" w16cid:durableId="1005286332">
+    <w:abstractNumId w:val="8"/>
+  </w:num>
+  <w:num w:numId="9" w16cid:durableId="41028207">
+    <w:abstractNumId w:val="17"/>
+  </w:num>
+  <w:num w:numId="10" w16cid:durableId="2063282824">
+    <w:abstractNumId w:val="9"/>
+  </w:num>
+  <w:num w:numId="11" w16cid:durableId="341782997">
+    <w:abstractNumId w:val="15"/>
+  </w:num>
+  <w:num w:numId="12" w16cid:durableId="509104879">
+    <w:abstractNumId w:val="14"/>
+  </w:num>
+  <w:num w:numId="13" w16cid:durableId="2023969246">
+    <w:abstractNumId w:val="1"/>
+  </w:num>
+  <w:num w:numId="14" w16cid:durableId="1965192287">
+    <w:abstractNumId w:val="6"/>
+  </w:num>
+  <w:num w:numId="15" w16cid:durableId="1980844860">
+    <w:abstractNumId w:val="5"/>
+  </w:num>
+  <w:num w:numId="16" w16cid:durableId="228461221">
     <w:abstractNumId w:val="2"/>
   </w:num>
-  <w:num w:numId="2" w16cid:durableId="1647248335">
-    <w:abstractNumId w:val="5"/>
-  </w:num>
-  <w:num w:numId="3" w16cid:durableId="1666860999">
-    <w:abstractNumId w:val="11"/>
-  </w:num>
-  <w:num w:numId="4" w16cid:durableId="1509755037">
-    <w:abstractNumId w:val="9"/>
-  </w:num>
-  <w:num w:numId="5" w16cid:durableId="277101557">
-    <w:abstractNumId w:val="10"/>
-  </w:num>
-  <w:num w:numId="6" w16cid:durableId="1298486607">
-    <w:abstractNumId w:val="14"/>
-  </w:num>
-  <w:num w:numId="7" w16cid:durableId="296030341">
-    <w:abstractNumId w:val="8"/>
-  </w:num>
-  <w:num w:numId="8" w16cid:durableId="1005286332">
-    <w:abstractNumId w:val="6"/>
-  </w:num>
-  <w:num w:numId="9" w16cid:durableId="41028207">
-    <w:abstractNumId w:val="15"/>
-  </w:num>
-  <w:num w:numId="10" w16cid:durableId="2063282824">
-    <w:abstractNumId w:val="7"/>
-  </w:num>
-  <w:num w:numId="11" w16cid:durableId="341782997">
-    <w:abstractNumId w:val="13"/>
-  </w:num>
-  <w:num w:numId="12" w16cid:durableId="509104879">
-    <w:abstractNumId w:val="12"/>
-  </w:num>
-  <w:num w:numId="13" w16cid:durableId="2023969246">
+  <w:num w:numId="17" w16cid:durableId="1169057285">
     <w:abstractNumId w:val="0"/>
   </w:num>
-  <w:num w:numId="14" w16cid:durableId="1965192287">
+  <w:num w:numId="18" w16cid:durableId="2095126191">
     <w:abstractNumId w:val="4"/>
-  </w:num>
-  <w:num w:numId="15" w16cid:durableId="1980844860">
-    <w:abstractNumId w:val="3"/>
-  </w:num>
-  <w:num w:numId="16" w16cid:durableId="228461221">
-    <w:abstractNumId w:val="1"/>
   </w:num>
 </w:numbering>
 </file>
@@ -22277,6 +22273,19 @@
       </w:tblBorders>
     </w:tblPr>
   </w:style>
+  <w:style w:type="paragraph" w:styleId="ListBullet">
+    <w:name w:val="List Bullet"/>
+    <w:basedOn w:val="Normal"/>
+    <w:uiPriority w:val="99"/>
+    <w:unhideWhenUsed/>
+    <w:rsid w:val="00BD7459"/>
+    <w:pPr>
+      <w:numPr>
+        <w:numId w:val="17"/>
+      </w:numPr>
+      <w:contextualSpacing/>
+    </w:pPr>
+  </w:style>
 </w:styles>
 </file>
 

</xml_diff>